<commit_message>
cdc updated (website + chat + technologies)
</commit_message>
<xml_diff>
--- a/Doc/Cahier des charges.docx
+++ b/Doc/Cahier des charges.docx
@@ -1177,9 +1177,6 @@
             <w:spacing w:val="0"/>
           </w:rPr>
           <w:id w:val="221498486"/>
-          <w:placeholder>
-            <w:docPart w:val="368EEFBCD1F4441C8281C3DF7B89B6A7"/>
-          </w:placeholder>
           <w:dataBinding w:prefixMappings="xmlns:ns0='http://purl.org/dc/elements/1.1/' xmlns:ns1='http://schemas.openxmlformats.org/package/2006/metadata/core-properties' " w:xpath="/ns1:coreProperties[1]/ns0:title[1]" w:storeItemID="{6C3C8BC8-F283-45AE-878A-BAB7291924A1}"/>
           <w:text/>
         </w:sdtPr>
@@ -4543,7 +4540,7 @@
           <w:r>
             <w:fldChar w:fldCharType="separate"/>
           </w:r>
-          <w:hyperlink w:anchor="_Toc336780979" w:history="1">
+          <w:hyperlink w:anchor="_Toc337217622" w:history="1">
             <w:r>
               <w:rPr>
                 <w:rStyle w:val="Lienhypertexte"/>
@@ -4587,7 +4584,7 @@
                 <w:noProof/>
                 <w:webHidden/>
               </w:rPr>
-              <w:instrText xml:space="preserve"> PAGEREF _Toc336780979 \h </w:instrText>
+              <w:instrText xml:space="preserve"> PAGEREF _Toc337217622 \h </w:instrText>
             </w:r>
             <w:r>
               <w:rPr>
@@ -4632,7 +4629,7 @@
               <w:szCs w:val="22"/>
             </w:rPr>
           </w:pPr>
-          <w:hyperlink w:anchor="_Toc336780980" w:history="1">
+          <w:hyperlink w:anchor="_Toc337217623" w:history="1">
             <w:r>
               <w:rPr>
                 <w:rStyle w:val="Lienhypertexte"/>
@@ -4659,7 +4656,7 @@
                 <w:noProof/>
                 <w:webHidden/>
               </w:rPr>
-              <w:instrText xml:space="preserve"> PAGEREF _Toc336780980 \h </w:instrText>
+              <w:instrText xml:space="preserve"> PAGEREF _Toc337217623 \h </w:instrText>
             </w:r>
             <w:r>
               <w:rPr>
@@ -4704,7 +4701,7 @@
               <w:szCs w:val="22"/>
             </w:rPr>
           </w:pPr>
-          <w:hyperlink w:anchor="_Toc336780981" w:history="1">
+          <w:hyperlink w:anchor="_Toc337217624" w:history="1">
             <w:r>
               <w:rPr>
                 <w:rStyle w:val="Lienhypertexte"/>
@@ -4731,7 +4728,7 @@
                 <w:noProof/>
                 <w:webHidden/>
               </w:rPr>
-              <w:instrText xml:space="preserve"> PAGEREF _Toc336780981 \h </w:instrText>
+              <w:instrText xml:space="preserve"> PAGEREF _Toc337217624 \h </w:instrText>
             </w:r>
             <w:r>
               <w:rPr>
@@ -4776,7 +4773,7 @@
               <w:szCs w:val="22"/>
             </w:rPr>
           </w:pPr>
-          <w:hyperlink w:anchor="_Toc336780982" w:history="1">
+          <w:hyperlink w:anchor="_Toc337217625" w:history="1">
             <w:r>
               <w:rPr>
                 <w:rStyle w:val="Lienhypertexte"/>
@@ -4803,7 +4800,7 @@
                 <w:noProof/>
                 <w:webHidden/>
               </w:rPr>
-              <w:instrText xml:space="preserve"> PAGEREF _Toc336780982 \h </w:instrText>
+              <w:instrText xml:space="preserve"> PAGEREF _Toc337217625 \h </w:instrText>
             </w:r>
             <w:r>
               <w:rPr>
@@ -4848,7 +4845,7 @@
               <w:szCs w:val="22"/>
             </w:rPr>
           </w:pPr>
-          <w:hyperlink w:anchor="_Toc336780983" w:history="1">
+          <w:hyperlink w:anchor="_Toc337217626" w:history="1">
             <w:r>
               <w:rPr>
                 <w:rStyle w:val="Lienhypertexte"/>
@@ -4893,7 +4890,7 @@
                 <w:noProof/>
                 <w:webHidden/>
               </w:rPr>
-              <w:instrText xml:space="preserve"> PAGEREF _Toc336780983 \h </w:instrText>
+              <w:instrText xml:space="preserve"> PAGEREF _Toc337217626 \h </w:instrText>
             </w:r>
             <w:r>
               <w:rPr>
@@ -4938,13 +4935,12 @@
               <w:szCs w:val="22"/>
             </w:rPr>
           </w:pPr>
-          <w:hyperlink w:anchor="_Toc336780984" w:history="1">
+          <w:hyperlink w:anchor="_Toc337217627" w:history="1">
             <w:r>
               <w:rPr>
                 <w:rStyle w:val="Lienhypertexte"/>
                 <w:rFonts w:ascii="Arial" w:hAnsi="Arial" w:cs="Arial"/>
                 <w:noProof/>
-                <w:lang w:val="en-US"/>
               </w:rPr>
               <w:t>2</w:t>
             </w:r>
@@ -4954,7 +4950,6 @@
                 <w:rFonts w:ascii="Arial" w:hAnsi="Arial" w:cs="Arial"/>
                 <w:noProof/>
                 <w:vertAlign w:val="superscript"/>
-                <w:lang w:val="en-US"/>
               </w:rPr>
               <w:t>e</w:t>
             </w:r>
@@ -4963,7 +4958,6 @@
                 <w:rStyle w:val="Lienhypertexte"/>
                 <w:rFonts w:ascii="Arial" w:hAnsi="Arial" w:cs="Arial"/>
                 <w:noProof/>
-                <w:lang w:val="en-US"/>
               </w:rPr>
               <w:t xml:space="preserve"> </w:t>
             </w:r>
@@ -4971,7 +4965,6 @@
               <w:rPr>
                 <w:rStyle w:val="Lienhypertexte"/>
                 <w:noProof/>
-                <w:lang w:val="en-US"/>
               </w:rPr>
               <w:t>type de gameplay : Shooter</w:t>
             </w:r>
@@ -4994,7 +4987,7 @@
                 <w:noProof/>
                 <w:webHidden/>
               </w:rPr>
-              <w:instrText xml:space="preserve"> PAGEREF _Toc336780984 \h </w:instrText>
+              <w:instrText xml:space="preserve"> PAGEREF _Toc337217627 \h </w:instrText>
             </w:r>
             <w:r>
               <w:rPr>
@@ -5039,7 +5032,7 @@
               <w:szCs w:val="22"/>
             </w:rPr>
           </w:pPr>
-          <w:hyperlink w:anchor="_Toc336780985" w:history="1">
+          <w:hyperlink w:anchor="_Toc337217628" w:history="1">
             <w:r>
               <w:rPr>
                 <w:rStyle w:val="Lienhypertexte"/>
@@ -5066,7 +5059,7 @@
                 <w:noProof/>
                 <w:webHidden/>
               </w:rPr>
-              <w:instrText xml:space="preserve"> PAGEREF _Toc336780985 \h </w:instrText>
+              <w:instrText xml:space="preserve"> PAGEREF _Toc337217628 \h </w:instrText>
             </w:r>
             <w:r>
               <w:rPr>
@@ -5111,7 +5104,7 @@
               <w:szCs w:val="22"/>
             </w:rPr>
           </w:pPr>
-          <w:hyperlink w:anchor="_Toc336780986" w:history="1">
+          <w:hyperlink w:anchor="_Toc337217629" w:history="1">
             <w:r>
               <w:rPr>
                 <w:rStyle w:val="Lienhypertexte"/>
@@ -5138,7 +5131,7 @@
                 <w:noProof/>
                 <w:webHidden/>
               </w:rPr>
-              <w:instrText xml:space="preserve"> PAGEREF _Toc336780986 \h </w:instrText>
+              <w:instrText xml:space="preserve"> PAGEREF _Toc337217629 \h </w:instrText>
             </w:r>
             <w:r>
               <w:rPr>
@@ -5183,7 +5176,7 @@
               <w:szCs w:val="22"/>
             </w:rPr>
           </w:pPr>
-          <w:hyperlink w:anchor="_Toc336780987" w:history="1">
+          <w:hyperlink w:anchor="_Toc337217630" w:history="1">
             <w:r>
               <w:rPr>
                 <w:rStyle w:val="Lienhypertexte"/>
@@ -5210,7 +5203,7 @@
                 <w:noProof/>
                 <w:webHidden/>
               </w:rPr>
-              <w:instrText xml:space="preserve"> PAGEREF _Toc336780987 \h </w:instrText>
+              <w:instrText xml:space="preserve"> PAGEREF _Toc337217630 \h </w:instrText>
             </w:r>
             <w:r>
               <w:rPr>
@@ -5255,12 +5248,156 @@
               <w:szCs w:val="22"/>
             </w:rPr>
           </w:pPr>
-          <w:hyperlink w:anchor="_Toc336780988" w:history="1">
+          <w:hyperlink w:anchor="_Toc337217631" w:history="1">
             <w:r>
               <w:rPr>
                 <w:rStyle w:val="Lienhypertexte"/>
                 <w:noProof/>
               </w:rPr>
+              <w:t>Le Chat :</w:t>
+            </w:r>
+            <w:r>
+              <w:rPr>
+                <w:noProof/>
+                <w:webHidden/>
+              </w:rPr>
+              <w:tab/>
+            </w:r>
+            <w:r>
+              <w:rPr>
+                <w:noProof/>
+                <w:webHidden/>
+              </w:rPr>
+              <w:fldChar w:fldCharType="begin"/>
+            </w:r>
+            <w:r>
+              <w:rPr>
+                <w:noProof/>
+                <w:webHidden/>
+              </w:rPr>
+              <w:instrText xml:space="preserve"> PAGEREF _Toc337217631 \h </w:instrText>
+            </w:r>
+            <w:r>
+              <w:rPr>
+                <w:noProof/>
+                <w:webHidden/>
+              </w:rPr>
+            </w:r>
+            <w:r>
+              <w:rPr>
+                <w:noProof/>
+                <w:webHidden/>
+              </w:rPr>
+              <w:fldChar w:fldCharType="separate"/>
+            </w:r>
+            <w:r>
+              <w:rPr>
+                <w:noProof/>
+                <w:webHidden/>
+              </w:rPr>
+              <w:t>4</w:t>
+            </w:r>
+            <w:r>
+              <w:rPr>
+                <w:noProof/>
+                <w:webHidden/>
+              </w:rPr>
+              <w:fldChar w:fldCharType="end"/>
+            </w:r>
+          </w:hyperlink>
+        </w:p>
+        <w:p>
+          <w:pPr>
+            <w:pStyle w:val="TM3"/>
+            <w:tabs>
+              <w:tab w:val="right" w:leader="dot" w:pos="8395"/>
+            </w:tabs>
+            <w:rPr>
+              <w:rFonts w:eastAsiaTheme="minorEastAsia"/>
+              <w:noProof/>
+              <w:color w:val="auto"/>
+              <w:sz w:val="22"/>
+              <w:szCs w:val="22"/>
+            </w:rPr>
+          </w:pPr>
+          <w:hyperlink w:anchor="_Toc337217632" w:history="1">
+            <w:r>
+              <w:rPr>
+                <w:rStyle w:val="Lienhypertexte"/>
+                <w:noProof/>
+              </w:rPr>
+              <w:t>News :</w:t>
+            </w:r>
+            <w:r>
+              <w:rPr>
+                <w:noProof/>
+                <w:webHidden/>
+              </w:rPr>
+              <w:tab/>
+            </w:r>
+            <w:r>
+              <w:rPr>
+                <w:noProof/>
+                <w:webHidden/>
+              </w:rPr>
+              <w:fldChar w:fldCharType="begin"/>
+            </w:r>
+            <w:r>
+              <w:rPr>
+                <w:noProof/>
+                <w:webHidden/>
+              </w:rPr>
+              <w:instrText xml:space="preserve"> PAGEREF _Toc337217632 \h </w:instrText>
+            </w:r>
+            <w:r>
+              <w:rPr>
+                <w:noProof/>
+                <w:webHidden/>
+              </w:rPr>
+            </w:r>
+            <w:r>
+              <w:rPr>
+                <w:noProof/>
+                <w:webHidden/>
+              </w:rPr>
+              <w:fldChar w:fldCharType="separate"/>
+            </w:r>
+            <w:r>
+              <w:rPr>
+                <w:noProof/>
+                <w:webHidden/>
+              </w:rPr>
+              <w:t>4</w:t>
+            </w:r>
+            <w:r>
+              <w:rPr>
+                <w:noProof/>
+                <w:webHidden/>
+              </w:rPr>
+              <w:fldChar w:fldCharType="end"/>
+            </w:r>
+          </w:hyperlink>
+        </w:p>
+        <w:p>
+          <w:pPr>
+            <w:pStyle w:val="TM3"/>
+            <w:tabs>
+              <w:tab w:val="right" w:leader="dot" w:pos="8395"/>
+            </w:tabs>
+            <w:rPr>
+              <w:rFonts w:eastAsiaTheme="minorEastAsia"/>
+              <w:noProof/>
+              <w:color w:val="auto"/>
+              <w:sz w:val="22"/>
+              <w:szCs w:val="22"/>
+            </w:rPr>
+          </w:pPr>
+          <w:hyperlink w:anchor="_Toc337217633" w:history="1">
+            <w:r>
+              <w:rPr>
+                <w:rStyle w:val="Lienhypertexte"/>
+                <w:noProof/>
+              </w:rPr>
               <w:t>Le détail des gameplays :</w:t>
             </w:r>
             <w:r>
@@ -5282,7 +5419,7 @@
                 <w:noProof/>
                 <w:webHidden/>
               </w:rPr>
-              <w:instrText xml:space="preserve"> PAGEREF _Toc336780988 \h </w:instrText>
+              <w:instrText xml:space="preserve"> PAGEREF _Toc337217633 \h </w:instrText>
             </w:r>
             <w:r>
               <w:rPr>
@@ -5302,7 +5439,7 @@
                 <w:noProof/>
                 <w:webHidden/>
               </w:rPr>
-              <w:t>3</w:t>
+              <w:t>4</w:t>
             </w:r>
             <w:r>
               <w:rPr>
@@ -5328,7 +5465,7 @@
               <w:szCs w:val="22"/>
             </w:rPr>
           </w:pPr>
-          <w:hyperlink w:anchor="_Toc336780989" w:history="1">
+          <w:hyperlink w:anchor="_Toc337217634" w:history="1">
             <w:r>
               <w:rPr>
                 <w:rStyle w:val="Lienhypertexte"/>
@@ -5372,7 +5509,7 @@
                 <w:noProof/>
                 <w:webHidden/>
               </w:rPr>
-              <w:instrText xml:space="preserve"> PAGEREF _Toc336780989 \h </w:instrText>
+              <w:instrText xml:space="preserve"> PAGEREF _Toc337217634 \h </w:instrText>
             </w:r>
             <w:r>
               <w:rPr>
@@ -5392,7 +5529,7 @@
                 <w:noProof/>
                 <w:webHidden/>
               </w:rPr>
-              <w:t>4</w:t>
+              <w:t>5</w:t>
             </w:r>
             <w:r>
               <w:rPr>
@@ -5417,7 +5554,7 @@
               <w:szCs w:val="22"/>
             </w:rPr>
           </w:pPr>
-          <w:hyperlink w:anchor="_Toc336780990" w:history="1">
+          <w:hyperlink w:anchor="_Toc337217635" w:history="1">
             <w:r>
               <w:rPr>
                 <w:rStyle w:val="Lienhypertexte"/>
@@ -5444,7 +5581,7 @@
                 <w:noProof/>
                 <w:webHidden/>
               </w:rPr>
-              <w:instrText xml:space="preserve"> PAGEREF _Toc336780990 \h </w:instrText>
+              <w:instrText xml:space="preserve"> PAGEREF _Toc337217635 \h </w:instrText>
             </w:r>
             <w:r>
               <w:rPr>
@@ -5464,7 +5601,7 @@
                 <w:noProof/>
                 <w:webHidden/>
               </w:rPr>
-              <w:t>4</w:t>
+              <w:t>5</w:t>
             </w:r>
             <w:r>
               <w:rPr>
@@ -5489,7 +5626,7 @@
               <w:szCs w:val="22"/>
             </w:rPr>
           </w:pPr>
-          <w:hyperlink w:anchor="_Toc336780991" w:history="1">
+          <w:hyperlink w:anchor="_Toc337217636" w:history="1">
             <w:r>
               <w:rPr>
                 <w:rStyle w:val="Lienhypertexte"/>
@@ -5516,7 +5653,7 @@
                 <w:noProof/>
                 <w:webHidden/>
               </w:rPr>
-              <w:instrText xml:space="preserve"> PAGEREF _Toc336780991 \h </w:instrText>
+              <w:instrText xml:space="preserve"> PAGEREF _Toc337217636 \h </w:instrText>
             </w:r>
             <w:r>
               <w:rPr>
@@ -5561,7 +5698,7 @@
               <w:szCs w:val="22"/>
             </w:rPr>
           </w:pPr>
-          <w:hyperlink w:anchor="_Toc336780992" w:history="1">
+          <w:hyperlink w:anchor="_Toc337217637" w:history="1">
             <w:r>
               <w:rPr>
                 <w:rStyle w:val="Lienhypertexte"/>
@@ -5588,7 +5725,7 @@
                 <w:noProof/>
                 <w:webHidden/>
               </w:rPr>
-              <w:instrText xml:space="preserve"> PAGEREF _Toc336780992 \h </w:instrText>
+              <w:instrText xml:space="preserve"> PAGEREF _Toc337217637 \h </w:instrText>
             </w:r>
             <w:r>
               <w:rPr>
@@ -5633,7 +5770,7 @@
               <w:szCs w:val="22"/>
             </w:rPr>
           </w:pPr>
-          <w:hyperlink w:anchor="_Toc336780993" w:history="1">
+          <w:hyperlink w:anchor="_Toc337217638" w:history="1">
             <w:r>
               <w:rPr>
                 <w:rStyle w:val="Lienhypertexte"/>
@@ -5660,7 +5797,7 @@
                 <w:noProof/>
                 <w:webHidden/>
               </w:rPr>
-              <w:instrText xml:space="preserve"> PAGEREF _Toc336780993 \h </w:instrText>
+              <w:instrText xml:space="preserve"> PAGEREF _Toc337217638 \h </w:instrText>
             </w:r>
             <w:r>
               <w:rPr>
@@ -5705,7 +5842,7 @@
               <w:szCs w:val="22"/>
             </w:rPr>
           </w:pPr>
-          <w:hyperlink w:anchor="_Toc336780994" w:history="1">
+          <w:hyperlink w:anchor="_Toc337217639" w:history="1">
             <w:r>
               <w:rPr>
                 <w:rStyle w:val="Lienhypertexte"/>
@@ -5732,7 +5869,7 @@
                 <w:noProof/>
                 <w:webHidden/>
               </w:rPr>
-              <w:instrText xml:space="preserve"> PAGEREF _Toc336780994 \h </w:instrText>
+              <w:instrText xml:space="preserve"> PAGEREF _Toc337217639 \h </w:instrText>
             </w:r>
             <w:r>
               <w:rPr>
@@ -5752,7 +5889,7 @@
                 <w:noProof/>
                 <w:webHidden/>
               </w:rPr>
-              <w:t>5</w:t>
+              <w:t>6</w:t>
             </w:r>
             <w:r>
               <w:rPr>
@@ -5777,7 +5914,7 @@
               <w:szCs w:val="22"/>
             </w:rPr>
           </w:pPr>
-          <w:hyperlink w:anchor="_Toc336780995" w:history="1">
+          <w:hyperlink w:anchor="_Toc337217640" w:history="1">
             <w:r>
               <w:rPr>
                 <w:rStyle w:val="Lienhypertexte"/>
@@ -5804,7 +5941,7 @@
                 <w:noProof/>
                 <w:webHidden/>
               </w:rPr>
-              <w:instrText xml:space="preserve"> PAGEREF _Toc336780995 \h </w:instrText>
+              <w:instrText xml:space="preserve"> PAGEREF _Toc337217640 \h </w:instrText>
             </w:r>
             <w:r>
               <w:rPr>
@@ -5824,7 +5961,79 @@
                 <w:noProof/>
                 <w:webHidden/>
               </w:rPr>
-              <w:t>5</w:t>
+              <w:t>6</w:t>
+            </w:r>
+            <w:r>
+              <w:rPr>
+                <w:noProof/>
+                <w:webHidden/>
+              </w:rPr>
+              <w:fldChar w:fldCharType="end"/>
+            </w:r>
+          </w:hyperlink>
+        </w:p>
+        <w:p>
+          <w:pPr>
+            <w:pStyle w:val="TM1"/>
+            <w:tabs>
+              <w:tab w:val="right" w:leader="dot" w:pos="8395"/>
+            </w:tabs>
+            <w:rPr>
+              <w:rFonts w:eastAsiaTheme="minorEastAsia"/>
+              <w:noProof/>
+              <w:color w:val="auto"/>
+              <w:sz w:val="22"/>
+              <w:szCs w:val="22"/>
+            </w:rPr>
+          </w:pPr>
+          <w:hyperlink w:anchor="_Toc337217641" w:history="1">
+            <w:r>
+              <w:rPr>
+                <w:rStyle w:val="Lienhypertexte"/>
+                <w:noProof/>
+              </w:rPr>
+              <w:t>Différentes technologies utilisées</w:t>
+            </w:r>
+            <w:r>
+              <w:rPr>
+                <w:noProof/>
+                <w:webHidden/>
+              </w:rPr>
+              <w:tab/>
+            </w:r>
+            <w:r>
+              <w:rPr>
+                <w:noProof/>
+                <w:webHidden/>
+              </w:rPr>
+              <w:fldChar w:fldCharType="begin"/>
+            </w:r>
+            <w:r>
+              <w:rPr>
+                <w:noProof/>
+                <w:webHidden/>
+              </w:rPr>
+              <w:instrText xml:space="preserve"> PAGEREF _Toc337217641 \h </w:instrText>
+            </w:r>
+            <w:r>
+              <w:rPr>
+                <w:noProof/>
+                <w:webHidden/>
+              </w:rPr>
+            </w:r>
+            <w:r>
+              <w:rPr>
+                <w:noProof/>
+                <w:webHidden/>
+              </w:rPr>
+              <w:fldChar w:fldCharType="separate"/>
+            </w:r>
+            <w:r>
+              <w:rPr>
+                <w:noProof/>
+                <w:webHidden/>
+              </w:rPr>
+              <w:t>6</w:t>
             </w:r>
             <w:r>
               <w:rPr>
@@ -6397,7 +6606,7 @@
           <w:numId w:val="11"/>
         </w:numPr>
       </w:pPr>
-      <w:bookmarkStart w:id="0" w:name="_Toc336780979"/>
+      <w:bookmarkStart w:id="0" w:name="_Toc337217622"/>
       <w:r>
         <w:lastRenderedPageBreak/>
         <w:t>Présentation du projet</w:t>
@@ -6423,7 +6632,7 @@
         <w:pStyle w:val="Titre1"/>
         <w:ind w:left="720"/>
       </w:pPr>
-      <w:bookmarkStart w:id="1" w:name="_Toc336780980"/>
+      <w:bookmarkStart w:id="1" w:name="_Toc337217623"/>
       <w:r>
         <w:t>Description du jeu :</w:t>
       </w:r>
@@ -6446,7 +6655,7 @@
         <w:pStyle w:val="Titre3"/>
         <w:ind w:left="720" w:firstLine="720"/>
       </w:pPr>
-      <w:bookmarkStart w:id="2" w:name="_Toc336780981"/>
+      <w:bookmarkStart w:id="2" w:name="_Toc337217624"/>
       <w:r>
         <w:t>Condition de victoire :</w:t>
       </w:r>
@@ -6465,7 +6674,7 @@
         <w:pStyle w:val="Titre3"/>
         <w:ind w:left="720" w:firstLine="720"/>
       </w:pPr>
-      <w:bookmarkStart w:id="3" w:name="_Toc336780982"/>
+      <w:bookmarkStart w:id="3" w:name="_Toc337217625"/>
       <w:r>
         <w:t>Gameplay proposé :</w:t>
       </w:r>
@@ -6507,7 +6716,7 @@
           <w:lang w:val="en-US"/>
         </w:rPr>
       </w:pPr>
-      <w:bookmarkStart w:id="4" w:name="_Toc336780983"/>
+      <w:bookmarkStart w:id="4" w:name="_Toc337217626"/>
       <w:r>
         <w:rPr>
           <w:lang w:val="en-US"/>
@@ -6589,7 +6798,7 @@
         <w:pStyle w:val="Titre3"/>
         <w:ind w:left="720" w:firstLine="720"/>
       </w:pPr>
-      <w:bookmarkStart w:id="5" w:name="_Toc336780984"/>
+      <w:bookmarkStart w:id="5" w:name="_Toc337217627"/>
       <w:r>
         <w:rPr>
           <w:rFonts w:ascii="Arial" w:hAnsi="Arial" w:cs="Arial"/>
@@ -6654,7 +6863,7 @@
         <w:pStyle w:val="Titre3"/>
         <w:ind w:left="720" w:firstLine="720"/>
       </w:pPr>
-      <w:bookmarkStart w:id="6" w:name="_Toc336780985"/>
+      <w:bookmarkStart w:id="6" w:name="_Toc337217628"/>
       <w:r>
         <w:t xml:space="preserve">Aspect </w:t>
       </w:r>
@@ -6692,7 +6901,7 @@
         <w:pStyle w:val="Titre3"/>
         <w:ind w:left="720" w:firstLine="720"/>
       </w:pPr>
-      <w:bookmarkStart w:id="7" w:name="_Toc336780986"/>
+      <w:bookmarkStart w:id="7" w:name="_Toc337217629"/>
       <w:r>
         <w:t>Sys</w:t>
       </w:r>
@@ -6754,19 +6963,17 @@
       <w:r>
         <w:t xml:space="preserve"> à l’enregistrement. Ce choix impose des questions de sécurisation de la connexion. Mais il permet d’ajouter un enregistrement des statistiques de parti associé à chaque compte. Et ainsi ajouter un système de succès en fonction de ses statistiques.</w:t>
       </w:r>
-      <w:bookmarkStart w:id="8" w:name="_GoBack"/>
-      <w:bookmarkEnd w:id="8"/>
     </w:p>
     <w:p>
       <w:pPr>
         <w:pStyle w:val="Titre3"/>
         <w:ind w:left="720" w:firstLine="720"/>
       </w:pPr>
-      <w:bookmarkStart w:id="9" w:name="_Toc336780987"/>
+      <w:bookmarkStart w:id="8" w:name="_Toc337217630"/>
       <w:r>
         <w:t>Système de connexion au serveur de jeu :</w:t>
       </w:r>
-      <w:bookmarkEnd w:id="9"/>
+      <w:bookmarkEnd w:id="8"/>
       <w:r>
         <w:t xml:space="preserve"> </w:t>
       </w:r>
@@ -6804,11 +7011,80 @@
     <w:p>
       <w:pPr>
         <w:pStyle w:val="Titre3"/>
+      </w:pPr>
+      <w:r>
+        <w:lastRenderedPageBreak/>
+        <w:tab/>
+      </w:r>
+      <w:r>
+        <w:tab/>
+      </w:r>
+      <w:bookmarkStart w:id="9" w:name="_Toc337217631"/>
+      <w:r>
+        <w:t>Le Chat :</w:t>
+      </w:r>
+      <w:bookmarkEnd w:id="9"/>
+    </w:p>
+    <w:p>
+      <w:pPr>
+        <w:ind w:left="1440" w:firstLine="720"/>
+      </w:pPr>
+      <w:r>
+        <w:t>Un chat sera intégré au client du jeu. En effet, une fois après s’être connecté au client, l’utilisateur pourra dialoguer avec les autres personnes présentes sur la salle de discussion (salle de discussion unique). Il sera disponible depuis un onglet présent sur le client.</w:t>
+      </w:r>
+    </w:p>
+    <w:p>
+      <w:pPr>
+        <w:pStyle w:val="Titre3"/>
         <w:ind w:left="720" w:firstLine="720"/>
       </w:pPr>
-      <w:bookmarkStart w:id="10" w:name="_Toc336780988"/>
-      <w:r>
-        <w:lastRenderedPageBreak/>
+      <w:bookmarkStart w:id="10" w:name="_Toc337217632"/>
+      <w:r>
+        <w:t>News :</w:t>
+      </w:r>
+      <w:bookmarkEnd w:id="10"/>
+    </w:p>
+    <w:p>
+      <w:pPr>
+        <w:ind w:left="1440" w:firstLine="720"/>
+      </w:pPr>
+      <w:r>
+        <w:t>A l’image du chat, une page web sera intégrée au client du jeu pour pouvoir consulter toutes les dernières nouvelles</w:t>
+      </w:r>
+      <w:r>
+        <w:t xml:space="preserve"> concernant Court of </w:t>
+      </w:r>
+      <w:proofErr w:type="spellStart"/>
+      <w:r>
+        <w:t>Gods</w:t>
+      </w:r>
+      <w:proofErr w:type="spellEnd"/>
+      <w:r>
+        <w:t>. Il pourra s’</w:t>
+      </w:r>
+      <w:r>
+        <w:t>agir de</w:t>
+      </w:r>
+      <w:r>
+        <w:t xml:space="preserve"> bille</w:t>
+      </w:r>
+      <w:r>
+        <w:t>ts des développeurs pour faire éta</w:t>
+      </w:r>
+      <w:r>
+        <w:t>t de certains avancements ou de</w:t>
+      </w:r>
+      <w:r>
+        <w:t xml:space="preserve"> toutes autres informations jugées utiles par les personnes chargées de mettre à jour ces news.</w:t>
+      </w:r>
+    </w:p>
+    <w:p>
+      <w:pPr>
+        <w:pStyle w:val="Titre3"/>
+        <w:ind w:left="720" w:firstLine="720"/>
+      </w:pPr>
+      <w:bookmarkStart w:id="11" w:name="_Toc337217633"/>
+      <w:r>
         <w:t xml:space="preserve">Le détail des </w:t>
       </w:r>
       <w:proofErr w:type="spellStart"/>
@@ -6819,7 +7095,7 @@
       <w:r>
         <w:t> :</w:t>
       </w:r>
-      <w:bookmarkEnd w:id="10"/>
+      <w:bookmarkEnd w:id="11"/>
     </w:p>
     <w:p>
       <w:pPr>
@@ -7420,22 +7696,23 @@
           <w:numId w:val="11"/>
         </w:numPr>
       </w:pPr>
-      <w:bookmarkStart w:id="11" w:name="_Toc336780989"/>
-      <w:r>
+      <w:bookmarkStart w:id="12" w:name="_Toc337217634"/>
+      <w:r>
+        <w:lastRenderedPageBreak/>
         <w:t>Taches</w:t>
       </w:r>
-      <w:bookmarkEnd w:id="11"/>
+      <w:bookmarkEnd w:id="12"/>
     </w:p>
     <w:p>
       <w:pPr>
         <w:pStyle w:val="Titre1"/>
         <w:ind w:firstLine="720"/>
       </w:pPr>
-      <w:bookmarkStart w:id="12" w:name="_Toc336780990"/>
+      <w:bookmarkStart w:id="13" w:name="_Toc337217635"/>
       <w:r>
         <w:t>Interface du joueur</w:t>
       </w:r>
-      <w:bookmarkEnd w:id="12"/>
+      <w:bookmarkEnd w:id="13"/>
     </w:p>
     <w:p>
       <w:pPr>
@@ -7520,7 +7797,6 @@
         </w:numPr>
       </w:pPr>
       <w:r>
-        <w:lastRenderedPageBreak/>
         <w:t>Attente de joueurs</w:t>
       </w:r>
     </w:p>
@@ -7546,11 +7822,11 @@
         <w:pStyle w:val="Titre1"/>
         <w:ind w:left="360" w:firstLine="360"/>
       </w:pPr>
-      <w:bookmarkStart w:id="13" w:name="_Toc336780991"/>
+      <w:bookmarkStart w:id="14" w:name="_Toc337217636"/>
       <w:r>
         <w:t>Serveur de jeu</w:t>
       </w:r>
-      <w:bookmarkEnd w:id="13"/>
+      <w:bookmarkEnd w:id="14"/>
     </w:p>
     <w:p>
       <w:pPr>
@@ -7763,11 +8039,11 @@
         <w:pStyle w:val="Titre1"/>
         <w:ind w:firstLine="720"/>
       </w:pPr>
-      <w:bookmarkStart w:id="14" w:name="_Toc336780992"/>
+      <w:bookmarkStart w:id="15" w:name="_Toc337217637"/>
       <w:r>
         <w:t>Serveur maitre</w:t>
       </w:r>
-      <w:bookmarkEnd w:id="14"/>
+      <w:bookmarkEnd w:id="15"/>
     </w:p>
     <w:p>
       <w:pPr>
@@ -7920,11 +8196,11 @@
         <w:pStyle w:val="Titre1"/>
         <w:ind w:firstLine="720"/>
       </w:pPr>
-      <w:bookmarkStart w:id="15" w:name="_Toc336780993"/>
+      <w:bookmarkStart w:id="16" w:name="_Toc337217638"/>
       <w:r>
         <w:t>Direction Artistique</w:t>
       </w:r>
-      <w:bookmarkEnd w:id="15"/>
+      <w:bookmarkEnd w:id="16"/>
     </w:p>
     <w:p>
       <w:pPr>
@@ -7944,6 +8220,7 @@
         </w:numPr>
       </w:pPr>
       <w:r>
+        <w:lastRenderedPageBreak/>
         <w:t>Thème</w:t>
       </w:r>
       <w:r>
@@ -8018,11 +8295,11 @@
         <w:pStyle w:val="Titre1"/>
         <w:ind w:firstLine="720"/>
       </w:pPr>
-      <w:bookmarkStart w:id="16" w:name="_Toc336780994"/>
+      <w:bookmarkStart w:id="17" w:name="_Toc337217639"/>
       <w:r>
         <w:t>Jouabilité</w:t>
       </w:r>
-      <w:bookmarkEnd w:id="16"/>
+      <w:bookmarkEnd w:id="17"/>
     </w:p>
     <w:p>
       <w:pPr>
@@ -8068,12 +8345,11 @@
         <w:pStyle w:val="Titre1"/>
         <w:ind w:firstLine="720"/>
       </w:pPr>
-      <w:bookmarkStart w:id="17" w:name="_Toc336780995"/>
-      <w:r>
-        <w:lastRenderedPageBreak/>
+      <w:bookmarkStart w:id="18" w:name="_Toc337217640"/>
+      <w:r>
         <w:t>Site internet</w:t>
       </w:r>
-      <w:bookmarkEnd w:id="17"/>
+      <w:bookmarkEnd w:id="18"/>
     </w:p>
     <w:p>
       <w:pPr>
@@ -8124,6 +8400,117 @@
       </w:pPr>
       <w:r>
         <w:t>Un article par semaine</w:t>
+      </w:r>
+    </w:p>
+    <w:p>
+      <w:pPr>
+        <w:pStyle w:val="Titre1"/>
+        <w:ind w:firstLine="720"/>
+      </w:pPr>
+      <w:bookmarkStart w:id="19" w:name="_Toc337217641"/>
+      <w:r>
+        <w:t>Différentes technologies utilisées</w:t>
+      </w:r>
+      <w:bookmarkEnd w:id="19"/>
+    </w:p>
+    <w:p>
+      <w:pPr>
+        <w:pStyle w:val="Paragraphedeliste"/>
+        <w:numPr>
+          <w:ilvl w:val="0"/>
+          <w:numId w:val="12"/>
+        </w:numPr>
+      </w:pPr>
+      <w:r>
+        <w:t>Box2d v2.2.1</w:t>
+      </w:r>
+    </w:p>
+    <w:p>
+      <w:pPr>
+        <w:pStyle w:val="Paragraphedeliste"/>
+        <w:numPr>
+          <w:ilvl w:val="0"/>
+          <w:numId w:val="12"/>
+        </w:numPr>
+      </w:pPr>
+      <w:proofErr w:type="spellStart"/>
+      <w:r>
+        <w:t>Doxygen</w:t>
+      </w:r>
+      <w:proofErr w:type="spellEnd"/>
+      <w:r>
+        <w:t xml:space="preserve"> v1.8.2</w:t>
+      </w:r>
+    </w:p>
+    <w:p>
+      <w:pPr>
+        <w:pStyle w:val="Paragraphedeliste"/>
+        <w:numPr>
+          <w:ilvl w:val="0"/>
+          <w:numId w:val="12"/>
+        </w:numPr>
+      </w:pPr>
+      <w:proofErr w:type="spellStart"/>
+      <w:r>
+        <w:t>msgpack</w:t>
+      </w:r>
+      <w:proofErr w:type="spellEnd"/>
+      <w:r>
+        <w:t xml:space="preserve"> 0.5.7</w:t>
+      </w:r>
+    </w:p>
+    <w:p>
+      <w:pPr>
+        <w:pStyle w:val="Paragraphedeliste"/>
+        <w:numPr>
+          <w:ilvl w:val="0"/>
+          <w:numId w:val="12"/>
+        </w:numPr>
+      </w:pPr>
+      <w:proofErr w:type="spellStart"/>
+      <w:r>
+        <w:t>boost</w:t>
+      </w:r>
+      <w:proofErr w:type="spellEnd"/>
+      <w:r>
+        <w:t xml:space="preserve"> </w:t>
+      </w:r>
+      <w:r>
+        <w:t>1.51.0</w:t>
+      </w:r>
+    </w:p>
+    <w:p>
+      <w:pPr>
+        <w:pStyle w:val="Paragraphedeliste"/>
+        <w:numPr>
+          <w:ilvl w:val="0"/>
+          <w:numId w:val="12"/>
+        </w:numPr>
+      </w:pPr>
+      <w:proofErr w:type="spellStart"/>
+      <w:r>
+        <w:t>Qt</w:t>
+      </w:r>
+      <w:proofErr w:type="spellEnd"/>
+      <w:r>
+        <w:t xml:space="preserve"> 4.7.4</w:t>
+      </w:r>
+      <w:bookmarkStart w:id="20" w:name="_GoBack"/>
+      <w:bookmarkEnd w:id="20"/>
+    </w:p>
+    <w:p>
+      <w:pPr>
+        <w:pStyle w:val="Paragraphedeliste"/>
+        <w:numPr>
+          <w:ilvl w:val="0"/>
+          <w:numId w:val="12"/>
+        </w:numPr>
+      </w:pPr>
+      <w:r>
+        <w:rPr>
+          <w:lang w:val="en-US"/>
+        </w:rPr>
+        <w:t>SQLite</w:t>
       </w:r>
     </w:p>
     <w:sectPr>
@@ -8187,7 +8574,7 @@
       <w:rPr>
         <w:noProof/>
       </w:rPr>
-      <w:t>3</w:t>
+      <w:t>6</w:t>
     </w:r>
     <w:r>
       <w:fldChar w:fldCharType="end"/>
@@ -11898,681 +12285,6 @@
 </w:styles>
 </file>
 
-<file path=word/glossary/document.xml><?xml version="1.0" encoding="utf-8"?>
-<w:glossaryDocument xmlns:wpc="http://schemas.microsoft.com/office/word/2010/wordprocessingCanvas" xmlns:mc="http://schemas.openxmlformats.org/markup-compatibility/2006" xmlns:o="urn:schemas-microsoft-com:office:office" xmlns:r="http://schemas.openxmlformats.org/officeDocument/2006/relationships" xmlns:m="http://schemas.openxmlformats.org/officeDocument/2006/math" xmlns:v="urn:schemas-microsoft-com:vml" xmlns:wp14="http://schemas.microsoft.com/office/word/2010/wordprocessingDrawing" xmlns:wp="http://schemas.openxmlformats.org/drawingml/2006/wordprocessingDrawing" xmlns:w10="urn:schemas-microsoft-com:office:word" xmlns:w="http://schemas.openxmlformats.org/wordprocessingml/2006/main" xmlns:w14="http://schemas.microsoft.com/office/word/2010/wordml" xmlns:wpg="http://schemas.microsoft.com/office/word/2010/wordprocessingGroup" xmlns:wpi="http://schemas.microsoft.com/office/word/2010/wordprocessingInk" xmlns:wne="http://schemas.microsoft.com/office/word/2006/wordml" xmlns:wps="http://schemas.microsoft.com/office/word/2010/wordprocessingShape" mc:Ignorable="w14 wp14"/>
-</file>
-
-<file path=word/glossary/fontTable.xml><?xml version="1.0" encoding="utf-8"?>
-<w:fonts xmlns:mc="http://schemas.openxmlformats.org/markup-compatibility/2006" xmlns:r="http://schemas.openxmlformats.org/officeDocument/2006/relationships" xmlns:w="http://schemas.openxmlformats.org/wordprocessingml/2006/main" xmlns:w14="http://schemas.microsoft.com/office/word/2010/wordml" mc:Ignorable="w14">
-  <w:font w:name="Courier New">
-    <w:panose1 w:val="02070309020205020404"/>
-    <w:charset w:val="00"/>
-    <w:family w:val="modern"/>
-    <w:pitch w:val="fixed"/>
-    <w:sig w:usb0="E0002AFF" w:usb1="C0007843" w:usb2="00000009" w:usb3="00000000" w:csb0="000001FF" w:csb1="00000000"/>
-  </w:font>
-  <w:font w:name="Times New Roman">
-    <w:panose1 w:val="02020603050405020304"/>
-    <w:charset w:val="00"/>
-    <w:family w:val="roman"/>
-    <w:pitch w:val="variable"/>
-    <w:sig w:usb0="E0002AFF" w:usb1="C0007841" w:usb2="00000009" w:usb3="00000000" w:csb0="000001FF" w:csb1="00000000"/>
-  </w:font>
-  <w:font w:name="Wingdings">
-    <w:panose1 w:val="05000000000000000000"/>
-    <w:charset w:val="02"/>
-    <w:family w:val="auto"/>
-    <w:pitch w:val="variable"/>
-    <w:sig w:usb0="00000000" w:usb1="10000000" w:usb2="00000000" w:usb3="00000000" w:csb0="80000000" w:csb1="00000000"/>
-  </w:font>
-  <w:font w:name="Symbol">
-    <w:panose1 w:val="05050102010706020507"/>
-    <w:charset w:val="02"/>
-    <w:family w:val="roman"/>
-    <w:pitch w:val="variable"/>
-    <w:sig w:usb0="00000000" w:usb1="10000000" w:usb2="00000000" w:usb3="00000000" w:csb0="80000000" w:csb1="00000000"/>
-  </w:font>
-  <w:font w:name="Wingdings 2">
-    <w:panose1 w:val="05020102010507070707"/>
-    <w:charset w:val="02"/>
-    <w:family w:val="roman"/>
-    <w:pitch w:val="variable"/>
-    <w:sig w:usb0="00000000" w:usb1="10000000" w:usb2="00000000" w:usb3="00000000" w:csb0="80000000" w:csb1="00000000"/>
-  </w:font>
-  <w:font w:name="Century Schoolbook">
-    <w:panose1 w:val="02040604050505020304"/>
-    <w:charset w:val="00"/>
-    <w:family w:val="roman"/>
-    <w:pitch w:val="variable"/>
-    <w:sig w:usb0="00000287" w:usb1="00000000" w:usb2="00000000" w:usb3="00000000" w:csb0="0000009F" w:csb1="00000000"/>
-  </w:font>
-  <w:font w:name="Tahoma">
-    <w:panose1 w:val="020B0604030504040204"/>
-    <w:charset w:val="00"/>
-    <w:family w:val="swiss"/>
-    <w:notTrueType/>
-    <w:pitch w:val="variable"/>
-    <w:sig w:usb0="00000003" w:usb1="00000000" w:usb2="00000000" w:usb3="00000000" w:csb0="00000001" w:csb1="00000000"/>
-  </w:font>
-  <w:font w:name="Arial">
-    <w:panose1 w:val="020B0604020202020204"/>
-    <w:charset w:val="00"/>
-    <w:family w:val="swiss"/>
-    <w:pitch w:val="variable"/>
-    <w:sig w:usb0="E0002AFF" w:usb1="C0007843" w:usb2="00000009" w:usb3="00000000" w:csb0="000001FF" w:csb1="00000000"/>
-  </w:font>
-  <w:font w:name="Calibri">
-    <w:panose1 w:val="020F0502020204030204"/>
-    <w:charset w:val="00"/>
-    <w:family w:val="swiss"/>
-    <w:pitch w:val="variable"/>
-    <w:sig w:usb0="E10002FF" w:usb1="4000ACFF" w:usb2="00000009" w:usb3="00000000" w:csb0="0000019F" w:csb1="00000000"/>
-  </w:font>
-  <w:font w:name="Cambria">
-    <w:panose1 w:val="02040503050406030204"/>
-    <w:charset w:val="00"/>
-    <w:family w:val="roman"/>
-    <w:pitch w:val="variable"/>
-    <w:sig w:usb0="E00002FF" w:usb1="400004FF" w:usb2="00000000" w:usb3="00000000" w:csb0="0000019F" w:csb1="00000000"/>
-  </w:font>
-</w:fonts>
-</file>
-
-<file path=word/glossary/settings.xml><?xml version="1.0" encoding="utf-8"?>
-<w:settings xmlns:mc="http://schemas.openxmlformats.org/markup-compatibility/2006" xmlns:o="urn:schemas-microsoft-com:office:office" xmlns:r="http://schemas.openxmlformats.org/officeDocument/2006/relationships" xmlns:m="http://schemas.openxmlformats.org/officeDocument/2006/math" xmlns:v="urn:schemas-microsoft-com:vml" xmlns:w10="urn:schemas-microsoft-com:office:word" xmlns:w="http://schemas.openxmlformats.org/wordprocessingml/2006/main" xmlns:w14="http://schemas.microsoft.com/office/word/2010/wordml" xmlns:sl="http://schemas.openxmlformats.org/schemaLibrary/2006/main" mc:Ignorable="w14">
-  <w:view w:val="normal"/>
-  <w:defaultTabStop w:val="708"/>
-  <w:hyphenationZone w:val="425"/>
-  <w:characterSpacingControl w:val="doNotCompress"/>
-  <w:compat>
-    <w:useFELayout/>
-    <w:compatSetting w:name="compatibilityMode" w:uri="http://schemas.microsoft.com/office/word" w:val="14"/>
-    <w:compatSetting w:name="overrideTableStyleFontSizeAndJustification" w:uri="http://schemas.microsoft.com/office/word" w:val="1"/>
-    <w:compatSetting w:name="enableOpenTypeFeatures" w:uri="http://schemas.microsoft.com/office/word" w:val="1"/>
-    <w:compatSetting w:name="doNotFlipMirrorIndents" w:uri="http://schemas.microsoft.com/office/word" w:val="1"/>
-  </w:compat>
-  <w:rsids>
-    <w:rsidRoot w:val="00D52946"/>
-    <w:rsid w:val="004A2D2D"/>
-    <w:rsid w:val="00D52946"/>
-    <w:rsid w:val="00D7066B"/>
-    <w:rsid w:val="00E6239A"/>
-    <w:rsid w:val="00EF721B"/>
-    <w:rsid w:val="00F50718"/>
-  </w:rsids>
-  <m:mathPr>
-    <m:mathFont m:val="Cambria Math"/>
-    <m:brkBin m:val="before"/>
-    <m:brkBinSub m:val="--"/>
-    <m:smallFrac m:val="0"/>
-    <m:dispDef/>
-    <m:lMargin m:val="0"/>
-    <m:rMargin m:val="0"/>
-    <m:defJc m:val="centerGroup"/>
-    <m:wrapIndent m:val="1440"/>
-    <m:intLim m:val="subSup"/>
-    <m:naryLim m:val="undOvr"/>
-  </m:mathPr>
-  <w:themeFontLang w:val="fr-FR"/>
-  <w:clrSchemeMapping w:bg1="light1" w:t1="dark1" w:bg2="light2" w:t2="dark2" w:accent1="accent1" w:accent2="accent2" w:accent3="accent3" w:accent4="accent4" w:accent5="accent5" w:accent6="accent6" w:hyperlink="hyperlink" w:followedHyperlink="followedHyperlink"/>
-  <w:decimalSymbol w:val=","/>
-  <w:listSeparator w:val=";"/>
-</w:settings>
-</file>
-
-<file path=word/glossary/styles.xml><?xml version="1.0" encoding="utf-8"?>
-<w:styles xmlns:mc="http://schemas.openxmlformats.org/markup-compatibility/2006" xmlns:r="http://schemas.openxmlformats.org/officeDocument/2006/relationships" xmlns:w="http://schemas.openxmlformats.org/wordprocessingml/2006/main" xmlns:w14="http://schemas.microsoft.com/office/word/2010/wordml" mc:Ignorable="w14">
-  <w:docDefaults>
-    <w:rPrDefault>
-      <w:rPr>
-        <w:rFonts w:asciiTheme="minorHAnsi" w:eastAsiaTheme="minorEastAsia" w:hAnsiTheme="minorHAnsi" w:cstheme="minorBidi"/>
-        <w:sz w:val="22"/>
-        <w:szCs w:val="22"/>
-        <w:lang w:val="fr-FR" w:eastAsia="fr-FR" w:bidi="ar-SA"/>
-      </w:rPr>
-    </w:rPrDefault>
-    <w:pPrDefault>
-      <w:pPr>
-        <w:spacing w:after="200" w:line="276" w:lineRule="auto"/>
-      </w:pPr>
-    </w:pPrDefault>
-  </w:docDefaults>
-  <w:latentStyles w:defLockedState="0" w:defUIPriority="99" w:defSemiHidden="1" w:defUnhideWhenUsed="1" w:defQFormat="0" w:count="267">
-    <w:lsdException w:name="Normal" w:semiHidden="0" w:uiPriority="0" w:unhideWhenUsed="0" w:qFormat="1"/>
-    <w:lsdException w:name="heading 1" w:semiHidden="0" w:uiPriority="1" w:unhideWhenUsed="0" w:qFormat="1"/>
-    <w:lsdException w:name="heading 2" w:uiPriority="9" w:qFormat="1"/>
-    <w:lsdException w:name="heading 3" w:uiPriority="9" w:qFormat="1"/>
-    <w:lsdException w:name="heading 4" w:uiPriority="9" w:qFormat="1"/>
-    <w:lsdException w:name="heading 5" w:uiPriority="9" w:qFormat="1"/>
-    <w:lsdException w:name="heading 6" w:uiPriority="9" w:qFormat="1"/>
-    <w:lsdException w:name="heading 7" w:uiPriority="9" w:qFormat="1"/>
-    <w:lsdException w:name="heading 8" w:uiPriority="9" w:qFormat="1"/>
-    <w:lsdException w:name="heading 9" w:uiPriority="9" w:qFormat="1"/>
-    <w:lsdException w:name="toc 1" w:uiPriority="39"/>
-    <w:lsdException w:name="toc 2" w:uiPriority="39"/>
-    <w:lsdException w:name="toc 3" w:uiPriority="39"/>
-    <w:lsdException w:name="toc 4" w:uiPriority="39"/>
-    <w:lsdException w:name="toc 5" w:uiPriority="39"/>
-    <w:lsdException w:name="toc 6" w:uiPriority="39"/>
-    <w:lsdException w:name="toc 7" w:uiPriority="39"/>
-    <w:lsdException w:name="toc 8" w:uiPriority="39"/>
-    <w:lsdException w:name="toc 9" w:uiPriority="39"/>
-    <w:lsdException w:name="caption" w:uiPriority="35" w:qFormat="1"/>
-    <w:lsdException w:name="Title" w:semiHidden="0" w:uiPriority="10" w:unhideWhenUsed="0" w:qFormat="1"/>
-    <w:lsdException w:name="Default Paragraph Font" w:uiPriority="1"/>
-    <w:lsdException w:name="Subtitle" w:semiHidden="0" w:uiPriority="11" w:unhideWhenUsed="0" w:qFormat="1"/>
-    <w:lsdException w:name="Strong" w:semiHidden="0" w:uiPriority="22" w:unhideWhenUsed="0" w:qFormat="1"/>
-    <w:lsdException w:name="Emphasis" w:semiHidden="0" w:uiPriority="20" w:unhideWhenUsed="0" w:qFormat="1"/>
-    <w:lsdException w:name="Table Grid" w:semiHidden="0" w:uiPriority="59" w:unhideWhenUsed="0"/>
-    <w:lsdException w:name="Placeholder Text" w:unhideWhenUsed="0"/>
-    <w:lsdException w:name="No Spacing" w:semiHidden="0" w:uiPriority="1" w:unhideWhenUsed="0" w:qFormat="1"/>
-    <w:lsdException w:name="Light Shading" w:semiHidden="0" w:uiPriority="60" w:unhideWhenUsed="0"/>
-    <w:lsdException w:name="Light List" w:semiHidden="0" w:uiPriority="61" w:unhideWhenUsed="0"/>
-    <w:lsdException w:name="Light Grid" w:semiHidden="0" w:uiPriority="62" w:unhideWhenUsed="0"/>
-    <w:lsdException w:name="Medium Shading 1" w:semiHidden="0" w:uiPriority="63" w:unhideWhenUsed="0"/>
-    <w:lsdException w:name="Medium Shading 2" w:semiHidden="0" w:uiPriority="64" w:unhideWhenUsed="0"/>
-    <w:lsdException w:name="Medium List 1" w:semiHidden="0" w:uiPriority="65" w:unhideWhenUsed="0"/>
-    <w:lsdException w:name="Medium List 2" w:semiHidden="0" w:uiPriority="66" w:unhideWhenUsed="0"/>
-    <w:lsdException w:name="Medium Grid 1" w:semiHidden="0" w:uiPriority="67" w:unhideWhenUsed="0"/>
-    <w:lsdException w:name="Medium Grid 2" w:semiHidden="0" w:uiPriority="68" w:unhideWhenUsed="0"/>
-    <w:lsdException w:name="Medium Grid 3" w:semiHidden="0" w:uiPriority="69" w:unhideWhenUsed="0"/>
-    <w:lsdException w:name="Dark List" w:semiHidden="0" w:uiPriority="70" w:unhideWhenUsed="0"/>
-    <w:lsdException w:name="Colorful Shading" w:semiHidden="0" w:uiPriority="71" w:unhideWhenUsed="0"/>
-    <w:lsdException w:name="Colorful List" w:semiHidden="0" w:uiPriority="72" w:unhideWhenUsed="0"/>
-    <w:lsdException w:name="Colorful Grid" w:semiHidden="0" w:uiPriority="73" w:unhideWhenUsed="0"/>
-    <w:lsdException w:name="Light Shading Accent 1" w:semiHidden="0" w:uiPriority="60" w:unhideWhenUsed="0"/>
-    <w:lsdException w:name="Light List Accent 1" w:semiHidden="0" w:uiPriority="61" w:unhideWhenUsed="0"/>
-    <w:lsdException w:name="Light Grid Accent 1" w:semiHidden="0" w:uiPriority="62" w:unhideWhenUsed="0"/>
-    <w:lsdException w:name="Medium Shading 1 Accent 1" w:semiHidden="0" w:uiPriority="63" w:unhideWhenUsed="0"/>
-    <w:lsdException w:name="Medium Shading 2 Accent 1" w:semiHidden="0" w:uiPriority="64" w:unhideWhenUsed="0"/>
-    <w:lsdException w:name="Medium List 1 Accent 1" w:semiHidden="0" w:uiPriority="65" w:unhideWhenUsed="0"/>
-    <w:lsdException w:name="Revision" w:unhideWhenUsed="0"/>
-    <w:lsdException w:name="List Paragraph" w:semiHidden="0" w:uiPriority="34" w:unhideWhenUsed="0" w:qFormat="1"/>
-    <w:lsdException w:name="Quote" w:semiHidden="0" w:uiPriority="29" w:unhideWhenUsed="0" w:qFormat="1"/>
-    <w:lsdException w:name="Intense Quote" w:semiHidden="0" w:uiPriority="30" w:unhideWhenUsed="0" w:qFormat="1"/>
-    <w:lsdException w:name="Medium List 2 Accent 1" w:semiHidden="0" w:uiPriority="66" w:unhideWhenUsed="0"/>
-    <w:lsdException w:name="Medium Grid 1 Accent 1" w:semiHidden="0" w:uiPriority="67" w:unhideWhenUsed="0"/>
-    <w:lsdException w:name="Medium Grid 2 Accent 1" w:semiHidden="0" w:uiPriority="68" w:unhideWhenUsed="0"/>
-    <w:lsdException w:name="Medium Grid 3 Accent 1" w:semiHidden="0" w:uiPriority="69" w:unhideWhenUsed="0"/>
-    <w:lsdException w:name="Dark List Accent 1" w:semiHidden="0" w:uiPriority="70" w:unhideWhenUsed="0"/>
-    <w:lsdException w:name="Colorful Shading Accent 1" w:semiHidden="0" w:uiPriority="71" w:unhideWhenUsed="0"/>
-    <w:lsdException w:name="Colorful List Accent 1" w:semiHidden="0" w:uiPriority="72" w:unhideWhenUsed="0"/>
-    <w:lsdException w:name="Colorful Grid Accent 1" w:semiHidden="0" w:uiPriority="73" w:unhideWhenUsed="0"/>
-    <w:lsdException w:name="Light Shading Accent 2" w:semiHidden="0" w:uiPriority="60" w:unhideWhenUsed="0"/>
-    <w:lsdException w:name="Light List Accent 2" w:semiHidden="0" w:uiPriority="61" w:unhideWhenUsed="0"/>
-    <w:lsdException w:name="Light Grid Accent 2" w:semiHidden="0" w:uiPriority="62" w:unhideWhenUsed="0"/>
-    <w:lsdException w:name="Medium Shading 1 Accent 2" w:semiHidden="0" w:uiPriority="63" w:unhideWhenUsed="0"/>
-    <w:lsdException w:name="Medium Shading 2 Accent 2" w:semiHidden="0" w:uiPriority="64" w:unhideWhenUsed="0"/>
-    <w:lsdException w:name="Medium List 1 Accent 2" w:semiHidden="0" w:uiPriority="65" w:unhideWhenUsed="0"/>
-    <w:lsdException w:name="Medium List 2 Accent 2" w:semiHidden="0" w:uiPriority="66" w:unhideWhenUsed="0"/>
-    <w:lsdException w:name="Medium Grid 1 Accent 2" w:semiHidden="0" w:uiPriority="67" w:unhideWhenUsed="0"/>
-    <w:lsdException w:name="Medium Grid 2 Accent 2" w:semiHidden="0" w:uiPriority="68" w:unhideWhenUsed="0"/>
-    <w:lsdException w:name="Medium Grid 3 Accent 2" w:semiHidden="0" w:uiPriority="69" w:unhideWhenUsed="0"/>
-    <w:lsdException w:name="Dark List Accent 2" w:semiHidden="0" w:uiPriority="70" w:unhideWhenUsed="0"/>
-    <w:lsdException w:name="Colorful Shading Accent 2" w:semiHidden="0" w:uiPriority="71" w:unhideWhenUsed="0"/>
-    <w:lsdException w:name="Colorful List Accent 2" w:semiHidden="0" w:uiPriority="72" w:unhideWhenUsed="0"/>
-    <w:lsdException w:name="Colorful Grid Accent 2" w:semiHidden="0" w:uiPriority="73" w:unhideWhenUsed="0"/>
-    <w:lsdException w:name="Light Shading Accent 3" w:semiHidden="0" w:uiPriority="60" w:unhideWhenUsed="0"/>
-    <w:lsdException w:name="Light List Accent 3" w:semiHidden="0" w:uiPriority="61" w:unhideWhenUsed="0"/>
-    <w:lsdException w:name="Light Grid Accent 3" w:semiHidden="0" w:uiPriority="62" w:unhideWhenUsed="0"/>
-    <w:lsdException w:name="Medium Shading 1 Accent 3" w:semiHidden="0" w:uiPriority="63" w:unhideWhenUsed="0"/>
-    <w:lsdException w:name="Medium Shading 2 Accent 3" w:semiHidden="0" w:uiPriority="64" w:unhideWhenUsed="0"/>
-    <w:lsdException w:name="Medium List 1 Accent 3" w:semiHidden="0" w:uiPriority="65" w:unhideWhenUsed="0"/>
-    <w:lsdException w:name="Medium List 2 Accent 3" w:semiHidden="0" w:uiPriority="66" w:unhideWhenUsed="0"/>
-    <w:lsdException w:name="Medium Grid 1 Accent 3" w:semiHidden="0" w:uiPriority="67" w:unhideWhenUsed="0"/>
-    <w:lsdException w:name="Medium Grid 2 Accent 3" w:semiHidden="0" w:uiPriority="68" w:unhideWhenUsed="0"/>
-    <w:lsdException w:name="Medium Grid 3 Accent 3" w:semiHidden="0" w:uiPriority="69" w:unhideWhenUsed="0"/>
-    <w:lsdException w:name="Dark List Accent 3" w:semiHidden="0" w:uiPriority="70" w:unhideWhenUsed="0"/>
-    <w:lsdException w:name="Colorful Shading Accent 3" w:semiHidden="0" w:uiPriority="71" w:unhideWhenUsed="0"/>
-    <w:lsdException w:name="Colorful List Accent 3" w:semiHidden="0" w:uiPriority="72" w:unhideWhenUsed="0"/>
-    <w:lsdException w:name="Colorful Grid Accent 3" w:semiHidden="0" w:uiPriority="73" w:unhideWhenUsed="0"/>
-    <w:lsdException w:name="Light Shading Accent 4" w:semiHidden="0" w:uiPriority="60" w:unhideWhenUsed="0"/>
-    <w:lsdException w:name="Light List Accent 4" w:semiHidden="0" w:uiPriority="61" w:unhideWhenUsed="0"/>
-    <w:lsdException w:name="Light Grid Accent 4" w:semiHidden="0" w:uiPriority="62" w:unhideWhenUsed="0"/>
-    <w:lsdException w:name="Medium Shading 1 Accent 4" w:semiHidden="0" w:uiPriority="63" w:unhideWhenUsed="0"/>
-    <w:lsdException w:name="Medium Shading 2 Accent 4" w:semiHidden="0" w:uiPriority="64" w:unhideWhenUsed="0"/>
-    <w:lsdException w:name="Medium List 1 Accent 4" w:semiHidden="0" w:uiPriority="65" w:unhideWhenUsed="0"/>
-    <w:lsdException w:name="Medium List 2 Accent 4" w:semiHidden="0" w:uiPriority="66" w:unhideWhenUsed="0"/>
-    <w:lsdException w:name="Medium Grid 1 Accent 4" w:semiHidden="0" w:uiPriority="67" w:unhideWhenUsed="0"/>
-    <w:lsdException w:name="Medium Grid 2 Accent 4" w:semiHidden="0" w:uiPriority="68" w:unhideWhenUsed="0"/>
-    <w:lsdException w:name="Medium Grid 3 Accent 4" w:semiHidden="0" w:uiPriority="69" w:unhideWhenUsed="0"/>
-    <w:lsdException w:name="Dark List Accent 4" w:semiHidden="0" w:uiPriority="70" w:unhideWhenUsed="0"/>
-    <w:lsdException w:name="Colorful Shading Accent 4" w:semiHidden="0" w:uiPriority="71" w:unhideWhenUsed="0"/>
-    <w:lsdException w:name="Colorful List Accent 4" w:semiHidden="0" w:uiPriority="72" w:unhideWhenUsed="0"/>
-    <w:lsdException w:name="Colorful Grid Accent 4" w:semiHidden="0" w:uiPriority="73" w:unhideWhenUsed="0"/>
-    <w:lsdException w:name="Light Shading Accent 5" w:semiHidden="0" w:uiPriority="60" w:unhideWhenUsed="0"/>
-    <w:lsdException w:name="Light List Accent 5" w:semiHidden="0" w:uiPriority="61" w:unhideWhenUsed="0"/>
-    <w:lsdException w:name="Light Grid Accent 5" w:semiHidden="0" w:uiPriority="62" w:unhideWhenUsed="0"/>
-    <w:lsdException w:name="Medium Shading 1 Accent 5" w:semiHidden="0" w:uiPriority="63" w:unhideWhenUsed="0"/>
-    <w:lsdException w:name="Medium Shading 2 Accent 5" w:semiHidden="0" w:uiPriority="64" w:unhideWhenUsed="0"/>
-    <w:lsdException w:name="Medium List 1 Accent 5" w:semiHidden="0" w:uiPriority="65" w:unhideWhenUsed="0"/>
-    <w:lsdException w:name="Medium List 2 Accent 5" w:semiHidden="0" w:uiPriority="66" w:unhideWhenUsed="0"/>
-    <w:lsdException w:name="Medium Grid 1 Accent 5" w:semiHidden="0" w:uiPriority="67" w:unhideWhenUsed="0"/>
-    <w:lsdException w:name="Medium Grid 2 Accent 5" w:semiHidden="0" w:uiPriority="68" w:unhideWhenUsed="0"/>
-    <w:lsdException w:name="Medium Grid 3 Accent 5" w:semiHidden="0" w:uiPriority="69" w:unhideWhenUsed="0"/>
-    <w:lsdException w:name="Dark List Accent 5" w:semiHidden="0" w:uiPriority="70" w:unhideWhenUsed="0"/>
-    <w:lsdException w:name="Colorful Shading Accent 5" w:semiHidden="0" w:uiPriority="71" w:unhideWhenUsed="0"/>
-    <w:lsdException w:name="Colorful List Accent 5" w:semiHidden="0" w:uiPriority="72" w:unhideWhenUsed="0"/>
-    <w:lsdException w:name="Colorful Grid Accent 5" w:semiHidden="0" w:uiPriority="73" w:unhideWhenUsed="0"/>
-    <w:lsdException w:name="Light Shading Accent 6" w:semiHidden="0" w:uiPriority="60" w:unhideWhenUsed="0"/>
-    <w:lsdException w:name="Light List Accent 6" w:semiHidden="0" w:uiPriority="61" w:unhideWhenUsed="0"/>
-    <w:lsdException w:name="Light Grid Accent 6" w:semiHidden="0" w:uiPriority="62" w:unhideWhenUsed="0"/>
-    <w:lsdException w:name="Medium Shading 1 Accent 6" w:semiHidden="0" w:uiPriority="63" w:unhideWhenUsed="0"/>
-    <w:lsdException w:name="Medium Shading 2 Accent 6" w:semiHidden="0" w:uiPriority="64" w:unhideWhenUsed="0"/>
-    <w:lsdException w:name="Medium List 1 Accent 6" w:semiHidden="0" w:uiPriority="65" w:unhideWhenUsed="0"/>
-    <w:lsdException w:name="Medium List 2 Accent 6" w:semiHidden="0" w:uiPriority="66" w:unhideWhenUsed="0"/>
-    <w:lsdException w:name="Medium Grid 1 Accent 6" w:semiHidden="0" w:uiPriority="67" w:unhideWhenUsed="0"/>
-    <w:lsdException w:name="Medium Grid 2 Accent 6" w:semiHidden="0" w:uiPriority="68" w:unhideWhenUsed="0"/>
-    <w:lsdException w:name="Medium Grid 3 Accent 6" w:semiHidden="0" w:uiPriority="69" w:unhideWhenUsed="0"/>
-    <w:lsdException w:name="Dark List Accent 6" w:semiHidden="0" w:uiPriority="70" w:unhideWhenUsed="0"/>
-    <w:lsdException w:name="Colorful Shading Accent 6" w:semiHidden="0" w:uiPriority="71" w:unhideWhenUsed="0"/>
-    <w:lsdException w:name="Colorful List Accent 6" w:semiHidden="0" w:uiPriority="72" w:unhideWhenUsed="0"/>
-    <w:lsdException w:name="Colorful Grid Accent 6" w:semiHidden="0" w:uiPriority="73" w:unhideWhenUsed="0"/>
-    <w:lsdException w:name="Subtle Emphasis" w:semiHidden="0" w:uiPriority="19" w:unhideWhenUsed="0" w:qFormat="1"/>
-    <w:lsdException w:name="Intense Emphasis" w:semiHidden="0" w:uiPriority="21" w:unhideWhenUsed="0" w:qFormat="1"/>
-    <w:lsdException w:name="Subtle Reference" w:semiHidden="0" w:uiPriority="31" w:unhideWhenUsed="0" w:qFormat="1"/>
-    <w:lsdException w:name="Intense Reference" w:semiHidden="0" w:uiPriority="32" w:unhideWhenUsed="0" w:qFormat="1"/>
-    <w:lsdException w:name="Book Title" w:semiHidden="0" w:uiPriority="33" w:unhideWhenUsed="0" w:qFormat="1"/>
-    <w:lsdException w:name="Bibliography" w:uiPriority="37"/>
-    <w:lsdException w:name="TOC Heading" w:uiPriority="39" w:qFormat="1"/>
-  </w:latentStyles>
-  <w:style w:type="paragraph" w:default="1" w:styleId="Normal">
-    <w:name w:val="Normal"/>
-    <w:qFormat/>
-  </w:style>
-  <w:style w:type="paragraph" w:styleId="Titre1">
-    <w:name w:val="heading 1"/>
-    <w:basedOn w:val="Normal"/>
-    <w:next w:val="Normal"/>
-    <w:link w:val="Titre1Car"/>
-    <w:uiPriority w:val="1"/>
-    <w:qFormat/>
-    <w:pPr>
-      <w:spacing w:before="360" w:after="40"/>
-      <w:outlineLvl w:val="0"/>
-    </w:pPr>
-    <w:rPr>
-      <w:rFonts w:asciiTheme="majorHAnsi" w:eastAsiaTheme="minorHAnsi" w:hAnsiTheme="majorHAnsi"/>
-      <w:smallCaps/>
-      <w:color w:val="17365D" w:themeColor="text2" w:themeShade="BF"/>
-      <w:spacing w:val="5"/>
-      <w:sz w:val="32"/>
-      <w:szCs w:val="32"/>
-    </w:rPr>
-  </w:style>
-  <w:style w:type="paragraph" w:styleId="Titre2">
-    <w:name w:val="heading 2"/>
-    <w:basedOn w:val="Normal"/>
-    <w:next w:val="Normal"/>
-    <w:link w:val="Titre2Car"/>
-    <w:uiPriority w:val="9"/>
-    <w:unhideWhenUsed/>
-    <w:qFormat/>
-    <w:pPr>
-      <w:spacing w:after="0"/>
-      <w:outlineLvl w:val="1"/>
-    </w:pPr>
-    <w:rPr>
-      <w:rFonts w:asciiTheme="majorHAnsi" w:eastAsiaTheme="minorHAnsi" w:hAnsiTheme="majorHAnsi"/>
-      <w:color w:val="17365D" w:themeColor="text2" w:themeShade="BF"/>
-      <w:sz w:val="28"/>
-      <w:szCs w:val="28"/>
-    </w:rPr>
-  </w:style>
-  <w:style w:type="character" w:default="1" w:styleId="Policepardfaut">
-    <w:name w:val="Default Paragraph Font"/>
-    <w:uiPriority w:val="1"/>
-    <w:semiHidden/>
-    <w:unhideWhenUsed/>
-  </w:style>
-  <w:style w:type="table" w:default="1" w:styleId="TableauNormal">
-    <w:name w:val="Normal Table"/>
-    <w:uiPriority w:val="99"/>
-    <w:semiHidden/>
-    <w:unhideWhenUsed/>
-    <w:tblPr>
-      <w:tblInd w:w="0" w:type="dxa"/>
-      <w:tblCellMar>
-        <w:top w:w="0" w:type="dxa"/>
-        <w:left w:w="108" w:type="dxa"/>
-        <w:bottom w:w="0" w:type="dxa"/>
-        <w:right w:w="108" w:type="dxa"/>
-      </w:tblCellMar>
-    </w:tblPr>
-  </w:style>
-  <w:style w:type="numbering" w:default="1" w:styleId="Aucuneliste">
-    <w:name w:val="No List"/>
-    <w:uiPriority w:val="99"/>
-    <w:semiHidden/>
-    <w:unhideWhenUsed/>
-  </w:style>
-  <w:style w:type="paragraph" w:customStyle="1" w:styleId="368EEFBCD1F4441C8281C3DF7B89B6A7">
-    <w:name w:val="368EEFBCD1F4441C8281C3DF7B89B6A7"/>
-  </w:style>
-  <w:style w:type="paragraph" w:customStyle="1" w:styleId="D8AC659DCC484DAD801E3AC80903C198">
-    <w:name w:val="D8AC659DCC484DAD801E3AC80903C198"/>
-  </w:style>
-  <w:style w:type="character" w:customStyle="1" w:styleId="Titre1Car">
-    <w:name w:val="Titre 1 Car"/>
-    <w:basedOn w:val="Policepardfaut"/>
-    <w:link w:val="Titre1"/>
-    <w:uiPriority w:val="1"/>
-    <w:rPr>
-      <w:rFonts w:asciiTheme="majorHAnsi" w:eastAsiaTheme="minorHAnsi" w:hAnsiTheme="majorHAnsi"/>
-      <w:smallCaps/>
-      <w:color w:val="17365D" w:themeColor="text2" w:themeShade="BF"/>
-      <w:spacing w:val="5"/>
-      <w:sz w:val="32"/>
-      <w:szCs w:val="32"/>
-    </w:rPr>
-  </w:style>
-  <w:style w:type="character" w:customStyle="1" w:styleId="Titre2Car">
-    <w:name w:val="Titre 2 Car"/>
-    <w:basedOn w:val="Policepardfaut"/>
-    <w:link w:val="Titre2"/>
-    <w:uiPriority w:val="9"/>
-    <w:rPr>
-      <w:rFonts w:asciiTheme="majorHAnsi" w:eastAsiaTheme="minorHAnsi" w:hAnsiTheme="majorHAnsi"/>
-      <w:color w:val="17365D" w:themeColor="text2" w:themeShade="BF"/>
-      <w:sz w:val="28"/>
-      <w:szCs w:val="28"/>
-    </w:rPr>
-  </w:style>
-  <w:style w:type="paragraph" w:customStyle="1" w:styleId="655D28E736D24B3DA09C4BCCFA03C878">
-    <w:name w:val="655D28E736D24B3DA09C4BCCFA03C878"/>
-  </w:style>
-  <w:style w:type="paragraph" w:customStyle="1" w:styleId="592AE14178424B66B793D6DD0616B7E0">
-    <w:name w:val="592AE14178424B66B793D6DD0616B7E0"/>
-  </w:style>
-  <w:style w:type="paragraph" w:customStyle="1" w:styleId="217DC0AC8D6140A6870444A2C8033E06">
-    <w:name w:val="217DC0AC8D6140A6870444A2C8033E06"/>
-  </w:style>
-  <w:style w:type="paragraph" w:customStyle="1" w:styleId="8B100BD12CAD4F0E9166494F6F09B7B4">
-    <w:name w:val="8B100BD12CAD4F0E9166494F6F09B7B4"/>
-  </w:style>
-</w:styles>
-</file>
-
-<file path=word/glossary/stylesWithEffects.xml><?xml version="1.0" encoding="utf-8"?>
-<w:styles xmlns:wpc="http://schemas.microsoft.com/office/word/2010/wordprocessingCanvas" xmlns:mc="http://schemas.openxmlformats.org/markup-compatibility/2006" xmlns:o="urn:schemas-microsoft-com:office:office" xmlns:r="http://schemas.openxmlformats.org/officeDocument/2006/relationships" xmlns:m="http://schemas.openxmlformats.org/officeDocument/2006/math" xmlns:v="urn:schemas-microsoft-com:vml" xmlns:wp14="http://schemas.microsoft.com/office/word/2010/wordprocessingDrawing" xmlns:wp="http://schemas.openxmlformats.org/drawingml/2006/wordprocessingDrawing" xmlns:w10="urn:schemas-microsoft-com:office:word" xmlns:w="http://schemas.openxmlformats.org/wordprocessingml/2006/main" xmlns:w14="http://schemas.microsoft.com/office/word/2010/wordml" xmlns:wpg="http://schemas.microsoft.com/office/word/2010/wordprocessingGroup" xmlns:wpi="http://schemas.microsoft.com/office/word/2010/wordprocessingInk" xmlns:wne="http://schemas.microsoft.com/office/word/2006/wordml" xmlns:wps="http://schemas.microsoft.com/office/word/2010/wordprocessingShape" mc:Ignorable="w14 wp14">
-  <w:docDefaults>
-    <w:rPrDefault>
-      <w:rPr>
-        <w:rFonts w:asciiTheme="minorHAnsi" w:eastAsiaTheme="minorEastAsia" w:hAnsiTheme="minorHAnsi" w:cstheme="minorBidi"/>
-        <w:sz w:val="22"/>
-        <w:szCs w:val="22"/>
-        <w:lang w:val="fr-FR" w:eastAsia="fr-FR" w:bidi="ar-SA"/>
-      </w:rPr>
-    </w:rPrDefault>
-    <w:pPrDefault>
-      <w:pPr>
-        <w:spacing w:after="200" w:line="276" w:lineRule="auto"/>
-      </w:pPr>
-    </w:pPrDefault>
-  </w:docDefaults>
-  <w:latentStyles w:defLockedState="0" w:defUIPriority="99" w:defSemiHidden="1" w:defUnhideWhenUsed="1" w:defQFormat="0" w:count="267">
-    <w:lsdException w:name="Normal" w:semiHidden="0" w:uiPriority="0" w:unhideWhenUsed="0" w:qFormat="1"/>
-    <w:lsdException w:name="heading 1" w:semiHidden="0" w:uiPriority="1" w:unhideWhenUsed="0" w:qFormat="1"/>
-    <w:lsdException w:name="heading 2" w:uiPriority="9" w:qFormat="1"/>
-    <w:lsdException w:name="heading 3" w:uiPriority="9" w:qFormat="1"/>
-    <w:lsdException w:name="heading 4" w:uiPriority="9" w:qFormat="1"/>
-    <w:lsdException w:name="heading 5" w:uiPriority="9" w:qFormat="1"/>
-    <w:lsdException w:name="heading 6" w:uiPriority="9" w:qFormat="1"/>
-    <w:lsdException w:name="heading 7" w:uiPriority="9" w:qFormat="1"/>
-    <w:lsdException w:name="heading 8" w:uiPriority="9" w:qFormat="1"/>
-    <w:lsdException w:name="heading 9" w:uiPriority="9" w:qFormat="1"/>
-    <w:lsdException w:name="toc 1" w:uiPriority="39"/>
-    <w:lsdException w:name="toc 2" w:uiPriority="39"/>
-    <w:lsdException w:name="toc 3" w:uiPriority="39"/>
-    <w:lsdException w:name="toc 4" w:uiPriority="39"/>
-    <w:lsdException w:name="toc 5" w:uiPriority="39"/>
-    <w:lsdException w:name="toc 6" w:uiPriority="39"/>
-    <w:lsdException w:name="toc 7" w:uiPriority="39"/>
-    <w:lsdException w:name="toc 8" w:uiPriority="39"/>
-    <w:lsdException w:name="toc 9" w:uiPriority="39"/>
-    <w:lsdException w:name="caption" w:uiPriority="35" w:qFormat="1"/>
-    <w:lsdException w:name="Title" w:semiHidden="0" w:uiPriority="10" w:unhideWhenUsed="0" w:qFormat="1"/>
-    <w:lsdException w:name="Default Paragraph Font" w:uiPriority="1"/>
-    <w:lsdException w:name="Subtitle" w:semiHidden="0" w:uiPriority="11" w:unhideWhenUsed="0" w:qFormat="1"/>
-    <w:lsdException w:name="Strong" w:semiHidden="0" w:uiPriority="22" w:unhideWhenUsed="0" w:qFormat="1"/>
-    <w:lsdException w:name="Emphasis" w:semiHidden="0" w:uiPriority="20" w:unhideWhenUsed="0" w:qFormat="1"/>
-    <w:lsdException w:name="Table Grid" w:semiHidden="0" w:uiPriority="59" w:unhideWhenUsed="0"/>
-    <w:lsdException w:name="Placeholder Text" w:unhideWhenUsed="0"/>
-    <w:lsdException w:name="No Spacing" w:semiHidden="0" w:uiPriority="1" w:unhideWhenUsed="0" w:qFormat="1"/>
-    <w:lsdException w:name="Light Shading" w:semiHidden="0" w:uiPriority="60" w:unhideWhenUsed="0"/>
-    <w:lsdException w:name="Light List" w:semiHidden="0" w:uiPriority="61" w:unhideWhenUsed="0"/>
-    <w:lsdException w:name="Light Grid" w:semiHidden="0" w:uiPriority="62" w:unhideWhenUsed="0"/>
-    <w:lsdException w:name="Medium Shading 1" w:semiHidden="0" w:uiPriority="63" w:unhideWhenUsed="0"/>
-    <w:lsdException w:name="Medium Shading 2" w:semiHidden="0" w:uiPriority="64" w:unhideWhenUsed="0"/>
-    <w:lsdException w:name="Medium List 1" w:semiHidden="0" w:uiPriority="65" w:unhideWhenUsed="0"/>
-    <w:lsdException w:name="Medium List 2" w:semiHidden="0" w:uiPriority="66" w:unhideWhenUsed="0"/>
-    <w:lsdException w:name="Medium Grid 1" w:semiHidden="0" w:uiPriority="67" w:unhideWhenUsed="0"/>
-    <w:lsdException w:name="Medium Grid 2" w:semiHidden="0" w:uiPriority="68" w:unhideWhenUsed="0"/>
-    <w:lsdException w:name="Medium Grid 3" w:semiHidden="0" w:uiPriority="69" w:unhideWhenUsed="0"/>
-    <w:lsdException w:name="Dark List" w:semiHidden="0" w:uiPriority="70" w:unhideWhenUsed="0"/>
-    <w:lsdException w:name="Colorful Shading" w:semiHidden="0" w:uiPriority="71" w:unhideWhenUsed="0"/>
-    <w:lsdException w:name="Colorful List" w:semiHidden="0" w:uiPriority="72" w:unhideWhenUsed="0"/>
-    <w:lsdException w:name="Colorful Grid" w:semiHidden="0" w:uiPriority="73" w:unhideWhenUsed="0"/>
-    <w:lsdException w:name="Light Shading Accent 1" w:semiHidden="0" w:uiPriority="60" w:unhideWhenUsed="0"/>
-    <w:lsdException w:name="Light List Accent 1" w:semiHidden="0" w:uiPriority="61" w:unhideWhenUsed="0"/>
-    <w:lsdException w:name="Light Grid Accent 1" w:semiHidden="0" w:uiPriority="62" w:unhideWhenUsed="0"/>
-    <w:lsdException w:name="Medium Shading 1 Accent 1" w:semiHidden="0" w:uiPriority="63" w:unhideWhenUsed="0"/>
-    <w:lsdException w:name="Medium Shading 2 Accent 1" w:semiHidden="0" w:uiPriority="64" w:unhideWhenUsed="0"/>
-    <w:lsdException w:name="Medium List 1 Accent 1" w:semiHidden="0" w:uiPriority="65" w:unhideWhenUsed="0"/>
-    <w:lsdException w:name="Revision" w:unhideWhenUsed="0"/>
-    <w:lsdException w:name="List Paragraph" w:semiHidden="0" w:uiPriority="34" w:unhideWhenUsed="0" w:qFormat="1"/>
-    <w:lsdException w:name="Quote" w:semiHidden="0" w:uiPriority="29" w:unhideWhenUsed="0" w:qFormat="1"/>
-    <w:lsdException w:name="Intense Quote" w:semiHidden="0" w:uiPriority="30" w:unhideWhenUsed="0" w:qFormat="1"/>
-    <w:lsdException w:name="Medium List 2 Accent 1" w:semiHidden="0" w:uiPriority="66" w:unhideWhenUsed="0"/>
-    <w:lsdException w:name="Medium Grid 1 Accent 1" w:semiHidden="0" w:uiPriority="67" w:unhideWhenUsed="0"/>
-    <w:lsdException w:name="Medium Grid 2 Accent 1" w:semiHidden="0" w:uiPriority="68" w:unhideWhenUsed="0"/>
-    <w:lsdException w:name="Medium Grid 3 Accent 1" w:semiHidden="0" w:uiPriority="69" w:unhideWhenUsed="0"/>
-    <w:lsdException w:name="Dark List Accent 1" w:semiHidden="0" w:uiPriority="70" w:unhideWhenUsed="0"/>
-    <w:lsdException w:name="Colorful Shading Accent 1" w:semiHidden="0" w:uiPriority="71" w:unhideWhenUsed="0"/>
-    <w:lsdException w:name="Colorful List Accent 1" w:semiHidden="0" w:uiPriority="72" w:unhideWhenUsed="0"/>
-    <w:lsdException w:name="Colorful Grid Accent 1" w:semiHidden="0" w:uiPriority="73" w:unhideWhenUsed="0"/>
-    <w:lsdException w:name="Light Shading Accent 2" w:semiHidden="0" w:uiPriority="60" w:unhideWhenUsed="0"/>
-    <w:lsdException w:name="Light List Accent 2" w:semiHidden="0" w:uiPriority="61" w:unhideWhenUsed="0"/>
-    <w:lsdException w:name="Light Grid Accent 2" w:semiHidden="0" w:uiPriority="62" w:unhideWhenUsed="0"/>
-    <w:lsdException w:name="Medium Shading 1 Accent 2" w:semiHidden="0" w:uiPriority="63" w:unhideWhenUsed="0"/>
-    <w:lsdException w:name="Medium Shading 2 Accent 2" w:semiHidden="0" w:uiPriority="64" w:unhideWhenUsed="0"/>
-    <w:lsdException w:name="Medium List 1 Accent 2" w:semiHidden="0" w:uiPriority="65" w:unhideWhenUsed="0"/>
-    <w:lsdException w:name="Medium List 2 Accent 2" w:semiHidden="0" w:uiPriority="66" w:unhideWhenUsed="0"/>
-    <w:lsdException w:name="Medium Grid 1 Accent 2" w:semiHidden="0" w:uiPriority="67" w:unhideWhenUsed="0"/>
-    <w:lsdException w:name="Medium Grid 2 Accent 2" w:semiHidden="0" w:uiPriority="68" w:unhideWhenUsed="0"/>
-    <w:lsdException w:name="Medium Grid 3 Accent 2" w:semiHidden="0" w:uiPriority="69" w:unhideWhenUsed="0"/>
-    <w:lsdException w:name="Dark List Accent 2" w:semiHidden="0" w:uiPriority="70" w:unhideWhenUsed="0"/>
-    <w:lsdException w:name="Colorful Shading Accent 2" w:semiHidden="0" w:uiPriority="71" w:unhideWhenUsed="0"/>
-    <w:lsdException w:name="Colorful List Accent 2" w:semiHidden="0" w:uiPriority="72" w:unhideWhenUsed="0"/>
-    <w:lsdException w:name="Colorful Grid Accent 2" w:semiHidden="0" w:uiPriority="73" w:unhideWhenUsed="0"/>
-    <w:lsdException w:name="Light Shading Accent 3" w:semiHidden="0" w:uiPriority="60" w:unhideWhenUsed="0"/>
-    <w:lsdException w:name="Light List Accent 3" w:semiHidden="0" w:uiPriority="61" w:unhideWhenUsed="0"/>
-    <w:lsdException w:name="Light Grid Accent 3" w:semiHidden="0" w:uiPriority="62" w:unhideWhenUsed="0"/>
-    <w:lsdException w:name="Medium Shading 1 Accent 3" w:semiHidden="0" w:uiPriority="63" w:unhideWhenUsed="0"/>
-    <w:lsdException w:name="Medium Shading 2 Accent 3" w:semiHidden="0" w:uiPriority="64" w:unhideWhenUsed="0"/>
-    <w:lsdException w:name="Medium List 1 Accent 3" w:semiHidden="0" w:uiPriority="65" w:unhideWhenUsed="0"/>
-    <w:lsdException w:name="Medium List 2 Accent 3" w:semiHidden="0" w:uiPriority="66" w:unhideWhenUsed="0"/>
-    <w:lsdException w:name="Medium Grid 1 Accent 3" w:semiHidden="0" w:uiPriority="67" w:unhideWhenUsed="0"/>
-    <w:lsdException w:name="Medium Grid 2 Accent 3" w:semiHidden="0" w:uiPriority="68" w:unhideWhenUsed="0"/>
-    <w:lsdException w:name="Medium Grid 3 Accent 3" w:semiHidden="0" w:uiPriority="69" w:unhideWhenUsed="0"/>
-    <w:lsdException w:name="Dark List Accent 3" w:semiHidden="0" w:uiPriority="70" w:unhideWhenUsed="0"/>
-    <w:lsdException w:name="Colorful Shading Accent 3" w:semiHidden="0" w:uiPriority="71" w:unhideWhenUsed="0"/>
-    <w:lsdException w:name="Colorful List Accent 3" w:semiHidden="0" w:uiPriority="72" w:unhideWhenUsed="0"/>
-    <w:lsdException w:name="Colorful Grid Accent 3" w:semiHidden="0" w:uiPriority="73" w:unhideWhenUsed="0"/>
-    <w:lsdException w:name="Light Shading Accent 4" w:semiHidden="0" w:uiPriority="60" w:unhideWhenUsed="0"/>
-    <w:lsdException w:name="Light List Accent 4" w:semiHidden="0" w:uiPriority="61" w:unhideWhenUsed="0"/>
-    <w:lsdException w:name="Light Grid Accent 4" w:semiHidden="0" w:uiPriority="62" w:unhideWhenUsed="0"/>
-    <w:lsdException w:name="Medium Shading 1 Accent 4" w:semiHidden="0" w:uiPriority="63" w:unhideWhenUsed="0"/>
-    <w:lsdException w:name="Medium Shading 2 Accent 4" w:semiHidden="0" w:uiPriority="64" w:unhideWhenUsed="0"/>
-    <w:lsdException w:name="Medium List 1 Accent 4" w:semiHidden="0" w:uiPriority="65" w:unhideWhenUsed="0"/>
-    <w:lsdException w:name="Medium List 2 Accent 4" w:semiHidden="0" w:uiPriority="66" w:unhideWhenUsed="0"/>
-    <w:lsdException w:name="Medium Grid 1 Accent 4" w:semiHidden="0" w:uiPriority="67" w:unhideWhenUsed="0"/>
-    <w:lsdException w:name="Medium Grid 2 Accent 4" w:semiHidden="0" w:uiPriority="68" w:unhideWhenUsed="0"/>
-    <w:lsdException w:name="Medium Grid 3 Accent 4" w:semiHidden="0" w:uiPriority="69" w:unhideWhenUsed="0"/>
-    <w:lsdException w:name="Dark List Accent 4" w:semiHidden="0" w:uiPriority="70" w:unhideWhenUsed="0"/>
-    <w:lsdException w:name="Colorful Shading Accent 4" w:semiHidden="0" w:uiPriority="71" w:unhideWhenUsed="0"/>
-    <w:lsdException w:name="Colorful List Accent 4" w:semiHidden="0" w:uiPriority="72" w:unhideWhenUsed="0"/>
-    <w:lsdException w:name="Colorful Grid Accent 4" w:semiHidden="0" w:uiPriority="73" w:unhideWhenUsed="0"/>
-    <w:lsdException w:name="Light Shading Accent 5" w:semiHidden="0" w:uiPriority="60" w:unhideWhenUsed="0"/>
-    <w:lsdException w:name="Light List Accent 5" w:semiHidden="0" w:uiPriority="61" w:unhideWhenUsed="0"/>
-    <w:lsdException w:name="Light Grid Accent 5" w:semiHidden="0" w:uiPriority="62" w:unhideWhenUsed="0"/>
-    <w:lsdException w:name="Medium Shading 1 Accent 5" w:semiHidden="0" w:uiPriority="63" w:unhideWhenUsed="0"/>
-    <w:lsdException w:name="Medium Shading 2 Accent 5" w:semiHidden="0" w:uiPriority="64" w:unhideWhenUsed="0"/>
-    <w:lsdException w:name="Medium List 1 Accent 5" w:semiHidden="0" w:uiPriority="65" w:unhideWhenUsed="0"/>
-    <w:lsdException w:name="Medium List 2 Accent 5" w:semiHidden="0" w:uiPriority="66" w:unhideWhenUsed="0"/>
-    <w:lsdException w:name="Medium Grid 1 Accent 5" w:semiHidden="0" w:uiPriority="67" w:unhideWhenUsed="0"/>
-    <w:lsdException w:name="Medium Grid 2 Accent 5" w:semiHidden="0" w:uiPriority="68" w:unhideWhenUsed="0"/>
-    <w:lsdException w:name="Medium Grid 3 Accent 5" w:semiHidden="0" w:uiPriority="69" w:unhideWhenUsed="0"/>
-    <w:lsdException w:name="Dark List Accent 5" w:semiHidden="0" w:uiPriority="70" w:unhideWhenUsed="0"/>
-    <w:lsdException w:name="Colorful Shading Accent 5" w:semiHidden="0" w:uiPriority="71" w:unhideWhenUsed="0"/>
-    <w:lsdException w:name="Colorful List Accent 5" w:semiHidden="0" w:uiPriority="72" w:unhideWhenUsed="0"/>
-    <w:lsdException w:name="Colorful Grid Accent 5" w:semiHidden="0" w:uiPriority="73" w:unhideWhenUsed="0"/>
-    <w:lsdException w:name="Light Shading Accent 6" w:semiHidden="0" w:uiPriority="60" w:unhideWhenUsed="0"/>
-    <w:lsdException w:name="Light List Accent 6" w:semiHidden="0" w:uiPriority="61" w:unhideWhenUsed="0"/>
-    <w:lsdException w:name="Light Grid Accent 6" w:semiHidden="0" w:uiPriority="62" w:unhideWhenUsed="0"/>
-    <w:lsdException w:name="Medium Shading 1 Accent 6" w:semiHidden="0" w:uiPriority="63" w:unhideWhenUsed="0"/>
-    <w:lsdException w:name="Medium Shading 2 Accent 6" w:semiHidden="0" w:uiPriority="64" w:unhideWhenUsed="0"/>
-    <w:lsdException w:name="Medium List 1 Accent 6" w:semiHidden="0" w:uiPriority="65" w:unhideWhenUsed="0"/>
-    <w:lsdException w:name="Medium List 2 Accent 6" w:semiHidden="0" w:uiPriority="66" w:unhideWhenUsed="0"/>
-    <w:lsdException w:name="Medium Grid 1 Accent 6" w:semiHidden="0" w:uiPriority="67" w:unhideWhenUsed="0"/>
-    <w:lsdException w:name="Medium Grid 2 Accent 6" w:semiHidden="0" w:uiPriority="68" w:unhideWhenUsed="0"/>
-    <w:lsdException w:name="Medium Grid 3 Accent 6" w:semiHidden="0" w:uiPriority="69" w:unhideWhenUsed="0"/>
-    <w:lsdException w:name="Dark List Accent 6" w:semiHidden="0" w:uiPriority="70" w:unhideWhenUsed="0"/>
-    <w:lsdException w:name="Colorful Shading Accent 6" w:semiHidden="0" w:uiPriority="71" w:unhideWhenUsed="0"/>
-    <w:lsdException w:name="Colorful List Accent 6" w:semiHidden="0" w:uiPriority="72" w:unhideWhenUsed="0"/>
-    <w:lsdException w:name="Colorful Grid Accent 6" w:semiHidden="0" w:uiPriority="73" w:unhideWhenUsed="0"/>
-    <w:lsdException w:name="Subtle Emphasis" w:semiHidden="0" w:uiPriority="19" w:unhideWhenUsed="0" w:qFormat="1"/>
-    <w:lsdException w:name="Intense Emphasis" w:semiHidden="0" w:uiPriority="21" w:unhideWhenUsed="0" w:qFormat="1"/>
-    <w:lsdException w:name="Subtle Reference" w:semiHidden="0" w:uiPriority="31" w:unhideWhenUsed="0" w:qFormat="1"/>
-    <w:lsdException w:name="Intense Reference" w:semiHidden="0" w:uiPriority="32" w:unhideWhenUsed="0" w:qFormat="1"/>
-    <w:lsdException w:name="Book Title" w:semiHidden="0" w:uiPriority="33" w:unhideWhenUsed="0" w:qFormat="1"/>
-    <w:lsdException w:name="Bibliography" w:uiPriority="37"/>
-    <w:lsdException w:name="TOC Heading" w:uiPriority="39" w:qFormat="1"/>
-  </w:latentStyles>
-  <w:style w:type="paragraph" w:default="1" w:styleId="Normal">
-    <w:name w:val="Normal"/>
-    <w:qFormat/>
-  </w:style>
-  <w:style w:type="paragraph" w:styleId="Titre1">
-    <w:name w:val="heading 1"/>
-    <w:basedOn w:val="Normal"/>
-    <w:next w:val="Normal"/>
-    <w:link w:val="Titre1Car"/>
-    <w:uiPriority w:val="1"/>
-    <w:qFormat/>
-    <w:pPr>
-      <w:spacing w:before="360" w:after="40"/>
-      <w:outlineLvl w:val="0"/>
-    </w:pPr>
-    <w:rPr>
-      <w:rFonts w:asciiTheme="majorHAnsi" w:eastAsiaTheme="minorHAnsi" w:hAnsiTheme="majorHAnsi"/>
-      <w:smallCaps/>
-      <w:color w:val="17365D" w:themeColor="text2" w:themeShade="BF"/>
-      <w:spacing w:val="5"/>
-      <w:sz w:val="32"/>
-      <w:szCs w:val="32"/>
-    </w:rPr>
-  </w:style>
-  <w:style w:type="paragraph" w:styleId="Titre2">
-    <w:name w:val="heading 2"/>
-    <w:basedOn w:val="Normal"/>
-    <w:next w:val="Normal"/>
-    <w:link w:val="Titre2Car"/>
-    <w:uiPriority w:val="9"/>
-    <w:unhideWhenUsed/>
-    <w:qFormat/>
-    <w:pPr>
-      <w:spacing w:after="0"/>
-      <w:outlineLvl w:val="1"/>
-    </w:pPr>
-    <w:rPr>
-      <w:rFonts w:asciiTheme="majorHAnsi" w:eastAsiaTheme="minorHAnsi" w:hAnsiTheme="majorHAnsi"/>
-      <w:color w:val="17365D" w:themeColor="text2" w:themeShade="BF"/>
-      <w:sz w:val="28"/>
-      <w:szCs w:val="28"/>
-    </w:rPr>
-  </w:style>
-  <w:style w:type="character" w:default="1" w:styleId="Policepardfaut">
-    <w:name w:val="Default Paragraph Font"/>
-    <w:uiPriority w:val="1"/>
-    <w:semiHidden/>
-    <w:unhideWhenUsed/>
-  </w:style>
-  <w:style w:type="table" w:default="1" w:styleId="TableauNormal">
-    <w:name w:val="Normal Table"/>
-    <w:uiPriority w:val="99"/>
-    <w:semiHidden/>
-    <w:unhideWhenUsed/>
-    <w:tblPr>
-      <w:tblInd w:w="0" w:type="dxa"/>
-      <w:tblCellMar>
-        <w:top w:w="0" w:type="dxa"/>
-        <w:left w:w="108" w:type="dxa"/>
-        <w:bottom w:w="0" w:type="dxa"/>
-        <w:right w:w="108" w:type="dxa"/>
-      </w:tblCellMar>
-    </w:tblPr>
-  </w:style>
-  <w:style w:type="numbering" w:default="1" w:styleId="Aucuneliste">
-    <w:name w:val="No List"/>
-    <w:uiPriority w:val="99"/>
-    <w:semiHidden/>
-    <w:unhideWhenUsed/>
-  </w:style>
-  <w:style w:type="paragraph" w:customStyle="1" w:styleId="368EEFBCD1F4441C8281C3DF7B89B6A7">
-    <w:name w:val="368EEFBCD1F4441C8281C3DF7B89B6A7"/>
-  </w:style>
-  <w:style w:type="paragraph" w:customStyle="1" w:styleId="D8AC659DCC484DAD801E3AC80903C198">
-    <w:name w:val="D8AC659DCC484DAD801E3AC80903C198"/>
-  </w:style>
-  <w:style w:type="character" w:customStyle="1" w:styleId="Titre1Car">
-    <w:name w:val="Titre 1 Car"/>
-    <w:basedOn w:val="Policepardfaut"/>
-    <w:link w:val="Titre1"/>
-    <w:uiPriority w:val="1"/>
-    <w:rPr>
-      <w:rFonts w:asciiTheme="majorHAnsi" w:eastAsiaTheme="minorHAnsi" w:hAnsiTheme="majorHAnsi"/>
-      <w:smallCaps/>
-      <w:color w:val="17365D" w:themeColor="text2" w:themeShade="BF"/>
-      <w:spacing w:val="5"/>
-      <w:sz w:val="32"/>
-      <w:szCs w:val="32"/>
-    </w:rPr>
-  </w:style>
-  <w:style w:type="character" w:customStyle="1" w:styleId="Titre2Car">
-    <w:name w:val="Titre 2 Car"/>
-    <w:basedOn w:val="Policepardfaut"/>
-    <w:link w:val="Titre2"/>
-    <w:uiPriority w:val="9"/>
-    <w:rPr>
-      <w:rFonts w:asciiTheme="majorHAnsi" w:eastAsiaTheme="minorHAnsi" w:hAnsiTheme="majorHAnsi"/>
-      <w:color w:val="17365D" w:themeColor="text2" w:themeShade="BF"/>
-      <w:sz w:val="28"/>
-      <w:szCs w:val="28"/>
-    </w:rPr>
-  </w:style>
-  <w:style w:type="paragraph" w:customStyle="1" w:styleId="655D28E736D24B3DA09C4BCCFA03C878">
-    <w:name w:val="655D28E736D24B3DA09C4BCCFA03C878"/>
-  </w:style>
-  <w:style w:type="paragraph" w:customStyle="1" w:styleId="592AE14178424B66B793D6DD0616B7E0">
-    <w:name w:val="592AE14178424B66B793D6DD0616B7E0"/>
-  </w:style>
-  <w:style w:type="paragraph" w:customStyle="1" w:styleId="217DC0AC8D6140A6870444A2C8033E06">
-    <w:name w:val="217DC0AC8D6140A6870444A2C8033E06"/>
-  </w:style>
-  <w:style w:type="paragraph" w:customStyle="1" w:styleId="8B100BD12CAD4F0E9166494F6F09B7B4">
-    <w:name w:val="8B100BD12CAD4F0E9166494F6F09B7B4"/>
-  </w:style>
-</w:styles>
-</file>
-
-<file path=word/glossary/webSettings.xml><?xml version="1.0" encoding="utf-8"?>
-<w:webSettings xmlns:mc="http://schemas.openxmlformats.org/markup-compatibility/2006" xmlns:r="http://schemas.openxmlformats.org/officeDocument/2006/relationships" xmlns:w="http://schemas.openxmlformats.org/wordprocessingml/2006/main" xmlns:w14="http://schemas.microsoft.com/office/word/2010/wordml" mc:Ignorable="w14">
-  <w:optimizeForBrowser/>
-  <w:allowPNG/>
-</w:webSettings>
-</file>
-
 <file path=word/theme/theme1.xml><?xml version="1.0" encoding="utf-8"?>
 <a:theme xmlns:a="http://schemas.openxmlformats.org/drawingml/2006/main" name="Oriel">
   <a:themeElements>
@@ -12907,7 +12619,7 @@
 </file>
 
 <file path=customXml/itemProps3.xml><?xml version="1.0" encoding="utf-8"?>
-<ds:datastoreItem xmlns:ds="http://schemas.openxmlformats.org/officeDocument/2006/customXml" ds:itemID="{10EF7DD5-8793-4D0F-955A-C09CC790BD85}">
+<ds:datastoreItem xmlns:ds="http://schemas.openxmlformats.org/officeDocument/2006/customXml" ds:itemID="{BB769F9B-2651-431A-B0E7-872858D03654}">
   <ds:schemaRefs>
     <ds:schemaRef ds:uri="http://schemas.openxmlformats.org/officeDocument/2006/bibliography"/>
   </ds:schemaRefs>

</xml_diff>